<commit_message>
Age, substance abuse etc analysis
</commit_message>
<xml_diff>
--- a/TBI analysis report.docx
+++ b/TBI analysis report.docx
@@ -1,144 +1,238 @@
 
 <file path=word/document.xml><?xml version="1.0" encoding="utf-8"?>
-<w:document xmlns:o="urn:schemas-microsoft-com:office:office" xmlns:r="http://schemas.openxmlformats.org/officeDocument/2006/relationships" xmlns:v="urn:schemas-microsoft-com:vml" xmlns:w="http://schemas.openxmlformats.org/wordprocessingml/2006/main" xmlns:w10="urn:schemas-microsoft-com:office:word" xmlns:wp="http://schemas.openxmlformats.org/drawingml/2006/wordprocessingDrawing" xmlns:wps="http://schemas.microsoft.com/office/word/2010/wordprocessingShape" xmlns:wpg="http://schemas.microsoft.com/office/word/2010/wordprocessingGroup" xmlns:mc="http://schemas.openxmlformats.org/markup-compatibility/2006" xmlns:wp14="http://schemas.microsoft.com/office/word/2010/wordprocessingDrawing" xmlns:w14="http://schemas.microsoft.com/office/word/2010/wordml" mc:Ignorable="w14 wp14">
+<w:document xmlns:ve="http://schemas.openxmlformats.org/markup-compatibility/2006" xmlns:o="urn:schemas-microsoft-com:office:office" xmlns:r="http://schemas.openxmlformats.org/officeDocument/2006/relationships" xmlns:m="http://schemas.openxmlformats.org/officeDocument/2006/math" xmlns:v="urn:schemas-microsoft-com:vml" xmlns:wp="http://schemas.openxmlformats.org/drawingml/2006/wordprocessingDrawing" xmlns:w10="urn:schemas-microsoft-com:office:word" xmlns:w="http://schemas.openxmlformats.org/wordprocessingml/2006/main" xmlns:wne="http://schemas.microsoft.com/office/word/2006/wordml">
   <w:body>
     <w:p>
       <w:pPr>
-        <w:pStyle w:val="Normal"/>
-        <w:spacing w:lineRule="auto" w:line="240" w:beforeAutospacing="1" w:after="0"/>
-        <w:rPr>
-          <w:rFonts w:ascii="Times New Roman" w:hAnsi="Times New Roman" w:eastAsia="Times New Roman" w:cs="Times New Roman"/>
+        <w:spacing w:beforeAutospacing="1" w:after="0" w:line="240" w:lineRule="auto"/>
+        <w:rPr>
+          <w:rFonts w:ascii="Times New Roman" w:eastAsia="Times New Roman" w:hAnsi="Times New Roman" w:cs="Times New Roman"/>
           <w:sz w:val="24"/>
           <w:szCs w:val="24"/>
         </w:rPr>
       </w:pPr>
       <w:r>
         <w:rPr>
-          <w:rFonts w:eastAsia="Times New Roman" w:cs="Times New Roman" w:ascii="Times New Roman" w:hAnsi="Times New Roman"/>
-          <w:sz w:val="30"/>
-          <w:szCs w:val="30"/>
-        </w:rPr>
-        <w:t>From an initial sample of 128 TBI patients, 79 (61.71%) were part of follow up study of remaining 40 (31.25%) were declared dead post hospital discharge, rest of 9 (7.01%) didn't participated in follow up study. Of 128 patients 111 () were male and 17 () were female. Of 128 patients 20 (15.62%) were uneducated, 85 (66.40%) were only high school educated, 16 (12.5%) were graduate and 7 (5.4%) were post graduate. More than half (71.09%) were married and remaining 37 (28.90%) were unmarried. 8 cases (6.25%) belonged to age range between 10-19, 55 patients cases (42.96%) belonged to age range between 20 -29. 29 cases (22.65%) belonged to age range 30-39, 26 (20.31%) belonged 40-49 age range, 10 (7.81%) cases belonged to 50-59 age range.</w:t>
+          <w:rFonts w:ascii="Times New Roman" w:eastAsia="Times New Roman" w:hAnsi="Times New Roman" w:cs="Times New Roman"/>
+          <w:sz w:val="30"/>
+          <w:szCs w:val="30"/>
+        </w:rPr>
+        <w:t xml:space="preserve">From an initial sample of 128 TBI patients, 79 (61.71%) were part of follow up study of remaining 40 (31.25%) were declared dead post hospital discharge, rest of 9 (7.01%) didn't participated in follow up study. Of 128 patients 111 () were male and 17 () </w:t>
+      </w:r>
+      <w:r>
+        <w:rPr>
+          <w:rFonts w:ascii="Times New Roman" w:eastAsia="Times New Roman" w:hAnsi="Times New Roman" w:cs="Times New Roman"/>
+          <w:sz w:val="30"/>
+          <w:szCs w:val="30"/>
+        </w:rPr>
+        <w:t>were female. Of 128 patients 20 (15.62%) were uneducated, 85 (66.40%) were only high school educated, 16 (12.5%) were graduate and 7 (5.4%) were post graduate. More than half (71.09%) were married and remaining 37 (28.90%) were unmarried. 8 cases (6.25%) b</w:t>
+      </w:r>
+      <w:r>
+        <w:rPr>
+          <w:rFonts w:ascii="Times New Roman" w:eastAsia="Times New Roman" w:hAnsi="Times New Roman" w:cs="Times New Roman"/>
+          <w:sz w:val="30"/>
+          <w:szCs w:val="30"/>
+        </w:rPr>
+        <w:t>elonged to age range between 10-19, 55 patients cases (42.96%) belonged to age range between 20 -29. 29 cases (22.65%) belonged to age range 30-39, 26 (20.31%) belonged 40-49 age range, 10 (7.81%) cases belonged to 50-59 age range.</w:t>
       </w:r>
     </w:p>
     <w:p>
       <w:pPr>
-        <w:pStyle w:val="Normal"/>
-        <w:spacing w:lineRule="auto" w:line="240" w:beforeAutospacing="1" w:after="0"/>
-        <w:rPr>
-          <w:rFonts w:ascii="Times New Roman" w:hAnsi="Times New Roman" w:eastAsia="Times New Roman" w:cs="Times New Roman"/>
+        <w:spacing w:beforeAutospacing="1" w:after="0" w:line="240" w:lineRule="auto"/>
+        <w:rPr>
+          <w:rFonts w:ascii="Times New Roman" w:eastAsia="Times New Roman" w:hAnsi="Times New Roman" w:cs="Times New Roman"/>
           <w:sz w:val="24"/>
           <w:szCs w:val="24"/>
         </w:rPr>
       </w:pPr>
       <w:r>
         <w:rPr>
-          <w:rFonts w:eastAsia="Times New Roman" w:cs="Times New Roman" w:ascii="Times New Roman" w:hAnsi="Times New Roman"/>
-          <w:sz w:val="30"/>
-          <w:szCs w:val="30"/>
-        </w:rPr>
-        <w:t>Majority of cases 96 (75%) belonged to RTA injuries, 3 (2.34%) cases had assault as a reason for their traumatic brain injury, 2 (1.56%) cases reported with railway track injuries, 2 (1.56%) with other reasons and 25 (19.53%) reported injuries due to fall injuries. 121 cases (94.53%) had injury in one eye, 7 (5.46%) cases were reported with injuries in both eyes.</w:t>
+          <w:rFonts w:ascii="Times New Roman" w:eastAsia="Times New Roman" w:hAnsi="Times New Roman" w:cs="Times New Roman"/>
+          <w:sz w:val="30"/>
+          <w:szCs w:val="30"/>
+        </w:rPr>
+        <w:t>Majority of cases 96 (75</w:t>
+      </w:r>
+      <w:r>
+        <w:rPr>
+          <w:rFonts w:ascii="Times New Roman" w:eastAsia="Times New Roman" w:hAnsi="Times New Roman" w:cs="Times New Roman"/>
+          <w:sz w:val="30"/>
+          <w:szCs w:val="30"/>
+        </w:rPr>
+        <w:t>%) belonged to RTA injuries, 3 (2.34%) cases had assault as a reason for their traumatic brain injury, 2 (1.56%) cases reported with railway track injuries, 2 (1.56%) with other reasons and 25 (19.53%) reported injuries due to fall injuries. 121 cases (94.</w:t>
+      </w:r>
+      <w:r>
+        <w:rPr>
+          <w:rFonts w:ascii="Times New Roman" w:eastAsia="Times New Roman" w:hAnsi="Times New Roman" w:cs="Times New Roman"/>
+          <w:sz w:val="30"/>
+          <w:szCs w:val="30"/>
+        </w:rPr>
+        <w:t>53%) had injury in one eye, 7 (5.46%) cases were reported with injuries in both eyes.</w:t>
       </w:r>
     </w:p>
     <w:p>
       <w:pPr>
-        <w:pStyle w:val="Normal"/>
-        <w:spacing w:lineRule="auto" w:line="240" w:beforeAutospacing="1" w:after="0"/>
-        <w:rPr>
-          <w:rFonts w:ascii="Times New Roman" w:hAnsi="Times New Roman" w:eastAsia="Times New Roman" w:cs="Times New Roman"/>
+        <w:spacing w:beforeAutospacing="1" w:after="0" w:line="240" w:lineRule="auto"/>
+        <w:rPr>
+          <w:rFonts w:ascii="Times New Roman" w:eastAsia="Times New Roman" w:hAnsi="Times New Roman" w:cs="Times New Roman"/>
           <w:sz w:val="24"/>
           <w:szCs w:val="24"/>
         </w:rPr>
       </w:pPr>
       <w:r>
         <w:rPr>
-          <w:rFonts w:eastAsia="Times New Roman" w:cs="Times New Roman" w:ascii="Times New Roman" w:hAnsi="Times New Roman"/>
-          <w:sz w:val="30"/>
-          <w:szCs w:val="30"/>
-        </w:rPr>
-        <w:t>Post hospitalization discharge report shows that 16 (12.5%) cases reported with GCS score 3, 26 (20.31%) cases were reported with GCS score 4, 10 (7.81%) cases reported GCS score 5, 18 (14.06%) cases reported GCS score 6, 49 (38.28%) cases reported GCS score 7, rest of 9 (7.03%) people reported GCS score 8.</w:t>
+          <w:rFonts w:ascii="Times New Roman" w:eastAsia="Times New Roman" w:hAnsi="Times New Roman" w:cs="Times New Roman"/>
+          <w:sz w:val="30"/>
+          <w:szCs w:val="30"/>
+        </w:rPr>
+        <w:t>Post hospitalization discharge report shows that 16 (12.5%) cases reported with GCS score 3, 26 (20.31%) cases were reported with GCS score 4, 10 (7.81%) cases reported G</w:t>
+      </w:r>
+      <w:r>
+        <w:rPr>
+          <w:rFonts w:ascii="Times New Roman" w:eastAsia="Times New Roman" w:hAnsi="Times New Roman" w:cs="Times New Roman"/>
+          <w:sz w:val="30"/>
+          <w:szCs w:val="30"/>
+        </w:rPr>
+        <w:t>CS score 5, 18 (14.06%) cases reported GCS score 6, 49 (38.28%) cases reported GCS score 7, rest of 9 (7.03%) people reported GCS score 8.</w:t>
       </w:r>
     </w:p>
     <w:p>
       <w:pPr>
-        <w:pStyle w:val="Normal"/>
-        <w:spacing w:lineRule="auto" w:line="240" w:beforeAutospacing="1" w:after="0"/>
-        <w:rPr>
-          <w:rFonts w:ascii="Times New Roman" w:hAnsi="Times New Roman" w:eastAsia="Times New Roman" w:cs="Times New Roman"/>
+        <w:spacing w:beforeAutospacing="1" w:after="0" w:line="240" w:lineRule="auto"/>
+        <w:rPr>
+          <w:rFonts w:ascii="Times New Roman" w:eastAsia="Times New Roman" w:hAnsi="Times New Roman" w:cs="Times New Roman"/>
           <w:sz w:val="24"/>
           <w:szCs w:val="24"/>
         </w:rPr>
       </w:pPr>
       <w:r>
         <w:rPr>
-          <w:rFonts w:eastAsia="Times New Roman" w:cs="Times New Roman" w:ascii="Times New Roman" w:hAnsi="Times New Roman"/>
-          <w:sz w:val="30"/>
-          <w:szCs w:val="30"/>
-        </w:rPr>
-        <w:t>Of 128 cases 76 (59.37%) were non alcoholic and rest of 52 (40.62%) were alcoholic. Out of 128 patients 101 (78.90%) were non-smokers and 27 (21.09%) were smokers. Of 128 cases 121 (94.53%) reported no drug abuse rest of 7 cases (5.46%) reported drug abuse.</w:t>
+          <w:rFonts w:ascii="Times New Roman" w:eastAsia="Times New Roman" w:hAnsi="Times New Roman" w:cs="Times New Roman"/>
+          <w:sz w:val="30"/>
+          <w:szCs w:val="30"/>
+        </w:rPr>
+        <w:t xml:space="preserve">Of 128 cases 76 (59.37%) were non alcoholic and rest of 52 (40.62%) were alcoholic. Out of 128 patients 101 (78.90%) </w:t>
+      </w:r>
+      <w:r>
+        <w:rPr>
+          <w:rFonts w:ascii="Times New Roman" w:eastAsia="Times New Roman" w:hAnsi="Times New Roman" w:cs="Times New Roman"/>
+          <w:sz w:val="30"/>
+          <w:szCs w:val="30"/>
+        </w:rPr>
+        <w:t>were non-smokers and 27 (21.09%) were smokers. Of 128 cases 121 (94.53%) reported no drug abuse rest of 7 cases (5.46%) reported drug abuse.</w:t>
       </w:r>
     </w:p>
     <w:p>
       <w:pPr>
-        <w:pStyle w:val="Normal"/>
-        <w:spacing w:lineRule="auto" w:line="240" w:beforeAutospacing="1" w:after="0"/>
-        <w:rPr>
-          <w:rFonts w:ascii="Times New Roman" w:hAnsi="Times New Roman" w:eastAsia="Times New Roman" w:cs="Times New Roman"/>
+        <w:spacing w:beforeAutospacing="1" w:after="0" w:line="240" w:lineRule="auto"/>
+        <w:rPr>
+          <w:rFonts w:ascii="Times New Roman" w:eastAsia="Times New Roman" w:hAnsi="Times New Roman" w:cs="Times New Roman"/>
           <w:sz w:val="24"/>
           <w:szCs w:val="24"/>
         </w:rPr>
       </w:pPr>
       <w:r>
         <w:rPr>
-          <w:rFonts w:eastAsia="Times New Roman" w:cs="Times New Roman" w:ascii="Times New Roman" w:hAnsi="Times New Roman"/>
-          <w:sz w:val="30"/>
-          <w:szCs w:val="30"/>
-        </w:rPr>
-        <w:t xml:space="preserve">All 128 patients (100%) underwent CT scan of head, 3 cases (2.34%) underwent X-ray diagnosis, for 1 case (0.78%) USG was performed and there wasn't any case (0%) of CT cervical. </w:t>
+          <w:rFonts w:ascii="Times New Roman" w:eastAsia="Times New Roman" w:hAnsi="Times New Roman" w:cs="Times New Roman"/>
+          <w:sz w:val="30"/>
+          <w:szCs w:val="30"/>
+        </w:rPr>
+        <w:t>All 128 patients (100%) underwent CT scan of head, 3 cases (2.34%) underwent X-ray diagnosis, for 1 case (0.78%) US</w:t>
+      </w:r>
+      <w:r>
+        <w:rPr>
+          <w:rFonts w:ascii="Times New Roman" w:eastAsia="Times New Roman" w:hAnsi="Times New Roman" w:cs="Times New Roman"/>
+          <w:sz w:val="30"/>
+          <w:szCs w:val="30"/>
+        </w:rPr>
+        <w:t xml:space="preserve">G was performed and there wasn't any case (0%) of CT cervical. </w:t>
       </w:r>
     </w:p>
     <w:p>
       <w:pPr>
-        <w:pStyle w:val="Normal"/>
-        <w:spacing w:lineRule="auto" w:line="240" w:beforeAutospacing="1" w:after="0"/>
-        <w:rPr>
-          <w:rFonts w:ascii="Times New Roman" w:hAnsi="Times New Roman" w:eastAsia="Times New Roman" w:cs="Times New Roman"/>
+        <w:spacing w:beforeAutospacing="1" w:after="0" w:line="240" w:lineRule="auto"/>
+        <w:rPr>
+          <w:rFonts w:ascii="Times New Roman" w:eastAsia="Times New Roman" w:hAnsi="Times New Roman" w:cs="Times New Roman"/>
           <w:sz w:val="24"/>
           <w:szCs w:val="24"/>
         </w:rPr>
       </w:pPr>
       <w:r>
         <w:rPr>
-          <w:rFonts w:eastAsia="Times New Roman" w:cs="Times New Roman" w:ascii="Times New Roman" w:hAnsi="Times New Roman"/>
-          <w:sz w:val="30"/>
-          <w:szCs w:val="30"/>
-        </w:rPr>
-        <w:t>To study the health status of TBI patients Barthel and GOSE index were inquired using questionnaires. Modified barthel index was used for post hospitalization health status check of TBI patients. Of 125 studied cases 19 (15.2%) were totally dependent, 6 (4.8%) were severely dependent, 82 cases (65.6%) were moderately dependent, 2 cases (1.6%) reported mild dependence and rest of 16 cases (12.8%) reported total independence.</w:t>
+          <w:rFonts w:ascii="Times New Roman" w:eastAsia="Times New Roman" w:hAnsi="Times New Roman" w:cs="Times New Roman"/>
+          <w:sz w:val="30"/>
+          <w:szCs w:val="30"/>
+        </w:rPr>
+        <w:t xml:space="preserve">To study the health status of TBI patients </w:t>
+      </w:r>
+      <w:proofErr w:type="spellStart"/>
+      <w:r>
+        <w:rPr>
+          <w:rFonts w:ascii="Times New Roman" w:eastAsia="Times New Roman" w:hAnsi="Times New Roman" w:cs="Times New Roman"/>
+          <w:sz w:val="30"/>
+          <w:szCs w:val="30"/>
+        </w:rPr>
+        <w:t>Barthel</w:t>
+      </w:r>
+      <w:proofErr w:type="spellEnd"/>
+      <w:r>
+        <w:rPr>
+          <w:rFonts w:ascii="Times New Roman" w:eastAsia="Times New Roman" w:hAnsi="Times New Roman" w:cs="Times New Roman"/>
+          <w:sz w:val="30"/>
+          <w:szCs w:val="30"/>
+        </w:rPr>
+        <w:t xml:space="preserve"> and GOSE index were inquired using questionnaires. Modified </w:t>
+      </w:r>
+      <w:proofErr w:type="spellStart"/>
+      <w:r>
+        <w:rPr>
+          <w:rFonts w:ascii="Times New Roman" w:eastAsia="Times New Roman" w:hAnsi="Times New Roman" w:cs="Times New Roman"/>
+          <w:sz w:val="30"/>
+          <w:szCs w:val="30"/>
+        </w:rPr>
+        <w:t>barthel</w:t>
+      </w:r>
+      <w:proofErr w:type="spellEnd"/>
+      <w:r>
+        <w:rPr>
+          <w:rFonts w:ascii="Times New Roman" w:eastAsia="Times New Roman" w:hAnsi="Times New Roman" w:cs="Times New Roman"/>
+          <w:sz w:val="30"/>
+          <w:szCs w:val="30"/>
+        </w:rPr>
+        <w:t xml:space="preserve"> index was used for post hospitalization health status check of TBI patien</w:t>
+      </w:r>
+      <w:r>
+        <w:rPr>
+          <w:rFonts w:ascii="Times New Roman" w:eastAsia="Times New Roman" w:hAnsi="Times New Roman" w:cs="Times New Roman"/>
+          <w:sz w:val="30"/>
+          <w:szCs w:val="30"/>
+        </w:rPr>
+        <w:t xml:space="preserve">ts. Of 125 studied cases 19 (15.2%) were totally dependent, 6 (4.8%) were severely dependent, 82 cases </w:t>
+      </w:r>
+      <w:r>
+        <w:rPr>
+          <w:rFonts w:ascii="Times New Roman" w:eastAsia="Times New Roman" w:hAnsi="Times New Roman" w:cs="Times New Roman"/>
+          <w:sz w:val="30"/>
+          <w:szCs w:val="30"/>
+        </w:rPr>
+        <w:lastRenderedPageBreak/>
+        <w:t>(65.6%) were moderately dependent, 2 cases (1.6%) reported mild dependence and rest of 16 cases (12.8%) reported total independence.</w:t>
       </w:r>
     </w:p>
     <w:p>
       <w:pPr>
-        <w:pStyle w:val="Normal"/>
-        <w:spacing w:lineRule="auto" w:line="240" w:beforeAutospacing="1" w:after="0"/>
-        <w:rPr>
-          <w:rFonts w:ascii="Times New Roman" w:hAnsi="Times New Roman" w:eastAsia="Times New Roman" w:cs="Times New Roman"/>
+        <w:spacing w:beforeAutospacing="1" w:after="0" w:line="240" w:lineRule="auto"/>
+        <w:rPr>
+          <w:rFonts w:ascii="Times New Roman" w:eastAsia="Times New Roman" w:hAnsi="Times New Roman" w:cs="Times New Roman"/>
           <w:sz w:val="24"/>
           <w:szCs w:val="24"/>
         </w:rPr>
       </w:pPr>
-      <w:r>
-        <w:rPr>
-          <w:rFonts w:eastAsia="Times New Roman" w:cs="Times New Roman" w:ascii="Times New Roman" w:hAnsi="Times New Roman"/>
-          <w:sz w:val="24"/>
-          <w:szCs w:val="24"/>
-        </w:rPr>
-      </w:r>
     </w:p>
     <w:tbl>
       <w:tblPr>
         <w:tblW w:w="4000" w:type="pct"/>
         <w:jc w:val="center"/>
-        <w:tblInd w:w="0" w:type="dxa"/>
         <w:tblBorders>
           <w:top w:val="single" w:sz="6" w:space="0" w:color="000001"/>
           <w:left w:val="single" w:sz="6" w:space="0" w:color="000001"/>
@@ -151,17 +245,18 @@
           <w:bottom w:w="58" w:type="dxa"/>
           <w:right w:w="0" w:type="dxa"/>
         </w:tblCellMar>
-        <w:tblLook w:val="04a0"/>
+        <w:tblLook w:val="04A0"/>
       </w:tblPr>
       <w:tblGrid>
-        <w:gridCol w:w="1879"/>
-        <w:gridCol w:w="1465"/>
-        <w:gridCol w:w="4144"/>
+        <w:gridCol w:w="1899"/>
+        <w:gridCol w:w="1481"/>
+        <w:gridCol w:w="4188"/>
       </w:tblGrid>
       <w:tr>
         <w:trPr>
-          <w:tblHeader w:val="true"/>
-          <w:trHeight w:val="282" w:hRule="atLeast"/>
+          <w:trHeight w:val="282"/>
+          <w:tblHeader/>
+          <w:jc w:val="center"/>
         </w:trPr>
         <w:tc>
           <w:tcPr>
@@ -170,21 +265,18 @@
               <w:top w:val="single" w:sz="6" w:space="0" w:color="000001"/>
               <w:left w:val="single" w:sz="6" w:space="0" w:color="000001"/>
               <w:bottom w:val="single" w:sz="6" w:space="0" w:color="000001"/>
-              <w:insideH w:val="single" w:sz="6" w:space="0" w:color="000001"/>
             </w:tcBorders>
-            <w:shd w:color="auto" w:fill="auto" w:val="clear"/>
+            <w:shd w:val="clear" w:color="auto" w:fill="auto"/>
             <w:tcMar>
               <w:left w:w="42" w:type="dxa"/>
             </w:tcMar>
           </w:tcPr>
           <w:p>
             <w:pPr>
-              <w:pStyle w:val="Normal"/>
-              <w:spacing w:lineRule="auto" w:line="240" w:beforeAutospacing="1" w:after="0"/>
+              <w:spacing w:beforeAutospacing="1" w:after="0" w:line="240" w:lineRule="auto"/>
               <w:jc w:val="center"/>
               <w:rPr>
-                <w:rFonts w:ascii="Times New Roman" w:hAnsi="Times New Roman" w:eastAsia="Times New Roman" w:cs="Times New Roman"/>
-                <w:b/>
+                <w:rFonts w:ascii="Times New Roman" w:eastAsia="Times New Roman" w:hAnsi="Times New Roman" w:cs="Times New Roman"/>
                 <w:b/>
                 <w:bCs/>
                 <w:sz w:val="24"/>
@@ -193,13 +285,45 @@
             </w:pPr>
             <w:r>
               <w:rPr>
-                <w:rFonts w:eastAsia="Times New Roman" w:cs="Times New Roman" w:ascii="Times New Roman" w:hAnsi="Times New Roman"/>
+                <w:rFonts w:ascii="Times New Roman" w:eastAsia="Times New Roman" w:hAnsi="Times New Roman" w:cs="Times New Roman"/>
                 <w:b/>
                 <w:bCs/>
                 <w:sz w:val="30"/>
                 <w:szCs w:val="30"/>
               </w:rPr>
-              <w:t>Modified Barthel Index</w:t>
+              <w:t xml:space="preserve">Modified </w:t>
+            </w:r>
+            <w:proofErr w:type="spellStart"/>
+            <w:r>
+              <w:rPr>
+                <w:rFonts w:ascii="Times New Roman" w:eastAsia="Times New Roman" w:hAnsi="Times New Roman" w:cs="Times New Roman"/>
+                <w:b/>
+                <w:bCs/>
+                <w:sz w:val="30"/>
+                <w:szCs w:val="30"/>
+              </w:rPr>
+              <w:t>Barthel</w:t>
+            </w:r>
+            <w:proofErr w:type="spellEnd"/>
+            <w:r>
+              <w:rPr>
+                <w:rFonts w:ascii="Times New Roman" w:eastAsia="Times New Roman" w:hAnsi="Times New Roman" w:cs="Times New Roman"/>
+                <w:b/>
+                <w:bCs/>
+                <w:sz w:val="30"/>
+                <w:szCs w:val="30"/>
+              </w:rPr>
+              <w:t xml:space="preserve"> In</w:t>
+            </w:r>
+            <w:r>
+              <w:rPr>
+                <w:rFonts w:ascii="Times New Roman" w:eastAsia="Times New Roman" w:hAnsi="Times New Roman" w:cs="Times New Roman"/>
+                <w:b/>
+                <w:bCs/>
+                <w:sz w:val="30"/>
+                <w:szCs w:val="30"/>
+              </w:rPr>
+              <w:t>dex</w:t>
             </w:r>
           </w:p>
         </w:tc>
@@ -210,21 +334,18 @@
               <w:top w:val="single" w:sz="6" w:space="0" w:color="000001"/>
               <w:left w:val="single" w:sz="6" w:space="0" w:color="000001"/>
               <w:bottom w:val="single" w:sz="6" w:space="0" w:color="000001"/>
-              <w:insideH w:val="single" w:sz="6" w:space="0" w:color="000001"/>
             </w:tcBorders>
-            <w:shd w:color="auto" w:fill="auto" w:val="clear"/>
+            <w:shd w:val="clear" w:color="auto" w:fill="auto"/>
             <w:tcMar>
               <w:left w:w="42" w:type="dxa"/>
             </w:tcMar>
           </w:tcPr>
           <w:p>
             <w:pPr>
-              <w:pStyle w:val="Normal"/>
-              <w:spacing w:lineRule="auto" w:line="240" w:beforeAutospacing="1" w:after="0"/>
+              <w:spacing w:beforeAutospacing="1" w:after="0" w:line="240" w:lineRule="auto"/>
               <w:jc w:val="center"/>
               <w:rPr>
-                <w:rFonts w:ascii="Times New Roman" w:hAnsi="Times New Roman" w:eastAsia="Times New Roman" w:cs="Times New Roman"/>
-                <w:b/>
+                <w:rFonts w:ascii="Times New Roman" w:eastAsia="Times New Roman" w:hAnsi="Times New Roman" w:cs="Times New Roman"/>
                 <w:b/>
                 <w:bCs/>
                 <w:sz w:val="24"/>
@@ -233,7 +354,7 @@
             </w:pPr>
             <w:r>
               <w:rPr>
-                <w:rFonts w:eastAsia="Times New Roman" w:cs="Times New Roman" w:ascii="Times New Roman" w:hAnsi="Times New Roman"/>
+                <w:rFonts w:ascii="Times New Roman" w:eastAsia="Times New Roman" w:hAnsi="Times New Roman" w:cs="Times New Roman"/>
                 <w:b/>
                 <w:bCs/>
                 <w:sz w:val="30"/>
@@ -251,10 +372,8 @@
               <w:left w:val="single" w:sz="6" w:space="0" w:color="000001"/>
               <w:bottom w:val="single" w:sz="6" w:space="0" w:color="000001"/>
               <w:right w:val="single" w:sz="6" w:space="0" w:color="000001"/>
-              <w:insideH w:val="single" w:sz="6" w:space="0" w:color="000001"/>
-              <w:insideV w:val="single" w:sz="6" w:space="0" w:color="000001"/>
             </w:tcBorders>
-            <w:shd w:color="auto" w:fill="auto" w:val="clear"/>
+            <w:shd w:val="clear" w:color="auto" w:fill="auto"/>
             <w:tcMar>
               <w:left w:w="42" w:type="dxa"/>
               <w:right w:w="58" w:type="dxa"/>
@@ -262,11 +381,9 @@
           </w:tcPr>
           <w:p>
             <w:pPr>
-              <w:pStyle w:val="Normal"/>
-              <w:spacing w:lineRule="auto" w:line="240" w:beforeAutospacing="1" w:after="0"/>
-              <w:rPr>
-                <w:rFonts w:ascii="Times New Roman" w:hAnsi="Times New Roman" w:eastAsia="Times New Roman" w:cs="Times New Roman"/>
-                <w:b/>
+              <w:spacing w:beforeAutospacing="1" w:after="0" w:line="240" w:lineRule="auto"/>
+              <w:rPr>
+                <w:rFonts w:ascii="Times New Roman" w:eastAsia="Times New Roman" w:hAnsi="Times New Roman" w:cs="Times New Roman"/>
                 <w:b/>
                 <w:bCs/>
                 <w:sz w:val="24"/>
@@ -275,7 +392,7 @@
             </w:pPr>
             <w:r>
               <w:rPr>
-                <w:rFonts w:eastAsia="Times New Roman" w:cs="Times New Roman" w:ascii="Times New Roman" w:hAnsi="Times New Roman"/>
+                <w:rFonts w:ascii="Times New Roman" w:eastAsia="Times New Roman" w:hAnsi="Times New Roman" w:cs="Times New Roman"/>
                 <w:b/>
                 <w:bCs/>
                 <w:sz w:val="30"/>
@@ -288,7 +405,8 @@
       </w:tr>
       <w:tr>
         <w:trPr>
-          <w:trHeight w:val="282" w:hRule="atLeast"/>
+          <w:trHeight w:val="282"/>
+          <w:jc w:val="center"/>
         </w:trPr>
         <w:tc>
           <w:tcPr>
@@ -297,9 +415,8 @@
               <w:top w:val="single" w:sz="6" w:space="0" w:color="000001"/>
               <w:left w:val="single" w:sz="6" w:space="0" w:color="000001"/>
               <w:bottom w:val="single" w:sz="6" w:space="0" w:color="000001"/>
-              <w:insideH w:val="single" w:sz="6" w:space="0" w:color="000001"/>
             </w:tcBorders>
-            <w:shd w:color="auto" w:fill="auto" w:val="clear"/>
+            <w:shd w:val="clear" w:color="auto" w:fill="auto"/>
             <w:tcMar>
               <w:top w:w="0" w:type="dxa"/>
               <w:left w:w="42" w:type="dxa"/>
@@ -307,18 +424,17 @@
           </w:tcPr>
           <w:p>
             <w:pPr>
-              <w:pStyle w:val="Normal"/>
-              <w:spacing w:lineRule="auto" w:line="240" w:beforeAutospacing="1" w:after="0"/>
+              <w:spacing w:beforeAutospacing="1" w:after="0" w:line="240" w:lineRule="auto"/>
               <w:jc w:val="center"/>
               <w:rPr>
-                <w:rFonts w:ascii="Times New Roman" w:hAnsi="Times New Roman" w:eastAsia="Times New Roman" w:cs="Times New Roman"/>
+                <w:rFonts w:ascii="Times New Roman" w:eastAsia="Times New Roman" w:hAnsi="Times New Roman" w:cs="Times New Roman"/>
                 <w:sz w:val="24"/>
                 <w:szCs w:val="24"/>
               </w:rPr>
             </w:pPr>
             <w:r>
               <w:rPr>
-                <w:rFonts w:eastAsia="Times New Roman" w:cs="Times New Roman" w:ascii="Times New Roman" w:hAnsi="Times New Roman"/>
+                <w:rFonts w:ascii="Times New Roman" w:eastAsia="Times New Roman" w:hAnsi="Times New Roman" w:cs="Times New Roman"/>
                 <w:sz w:val="30"/>
                 <w:szCs w:val="30"/>
               </w:rPr>
@@ -333,9 +449,8 @@
               <w:top w:val="single" w:sz="6" w:space="0" w:color="000001"/>
               <w:left w:val="single" w:sz="6" w:space="0" w:color="000001"/>
               <w:bottom w:val="single" w:sz="6" w:space="0" w:color="000001"/>
-              <w:insideH w:val="single" w:sz="6" w:space="0" w:color="000001"/>
             </w:tcBorders>
-            <w:shd w:color="auto" w:fill="auto" w:val="clear"/>
+            <w:shd w:val="clear" w:color="auto" w:fill="auto"/>
             <w:tcMar>
               <w:top w:w="0" w:type="dxa"/>
               <w:left w:w="42" w:type="dxa"/>
@@ -343,18 +458,17 @@
           </w:tcPr>
           <w:p>
             <w:pPr>
-              <w:pStyle w:val="Normal"/>
-              <w:spacing w:lineRule="auto" w:line="240" w:beforeAutospacing="1" w:after="0"/>
+              <w:spacing w:beforeAutospacing="1" w:after="0" w:line="240" w:lineRule="auto"/>
               <w:jc w:val="center"/>
               <w:rPr>
-                <w:rFonts w:ascii="Times New Roman" w:hAnsi="Times New Roman" w:eastAsia="Times New Roman" w:cs="Times New Roman"/>
+                <w:rFonts w:ascii="Times New Roman" w:eastAsia="Times New Roman" w:hAnsi="Times New Roman" w:cs="Times New Roman"/>
                 <w:sz w:val="24"/>
                 <w:szCs w:val="24"/>
               </w:rPr>
             </w:pPr>
             <w:r>
               <w:rPr>
-                <w:rFonts w:eastAsia="Times New Roman" w:cs="Times New Roman" w:ascii="Times New Roman" w:hAnsi="Times New Roman"/>
+                <w:rFonts w:ascii="Times New Roman" w:eastAsia="Times New Roman" w:hAnsi="Times New Roman" w:cs="Times New Roman"/>
                 <w:sz w:val="30"/>
                 <w:szCs w:val="30"/>
               </w:rPr>
@@ -370,10 +484,8 @@
               <w:left w:val="single" w:sz="6" w:space="0" w:color="000001"/>
               <w:bottom w:val="single" w:sz="6" w:space="0" w:color="000001"/>
               <w:right w:val="single" w:sz="6" w:space="0" w:color="000001"/>
-              <w:insideH w:val="single" w:sz="6" w:space="0" w:color="000001"/>
-              <w:insideV w:val="single" w:sz="6" w:space="0" w:color="000001"/>
             </w:tcBorders>
-            <w:shd w:color="auto" w:fill="auto" w:val="clear"/>
+            <w:shd w:val="clear" w:color="auto" w:fill="auto"/>
             <w:tcMar>
               <w:top w:w="0" w:type="dxa"/>
               <w:left w:w="42" w:type="dxa"/>
@@ -382,17 +494,16 @@
           </w:tcPr>
           <w:p>
             <w:pPr>
-              <w:pStyle w:val="Normal"/>
-              <w:spacing w:lineRule="auto" w:line="240" w:beforeAutospacing="1" w:after="0"/>
-              <w:rPr>
-                <w:rFonts w:ascii="Times New Roman" w:hAnsi="Times New Roman" w:eastAsia="Times New Roman" w:cs="Times New Roman"/>
+              <w:spacing w:beforeAutospacing="1" w:after="0" w:line="240" w:lineRule="auto"/>
+              <w:rPr>
+                <w:rFonts w:ascii="Times New Roman" w:eastAsia="Times New Roman" w:hAnsi="Times New Roman" w:cs="Times New Roman"/>
                 <w:sz w:val="24"/>
                 <w:szCs w:val="24"/>
               </w:rPr>
             </w:pPr>
             <w:r>
               <w:rPr>
-                <w:rFonts w:eastAsia="Times New Roman" w:cs="Times New Roman" w:ascii="Times New Roman" w:hAnsi="Times New Roman"/>
+                <w:rFonts w:ascii="Times New Roman" w:eastAsia="Times New Roman" w:hAnsi="Times New Roman" w:cs="Times New Roman"/>
                 <w:sz w:val="30"/>
                 <w:szCs w:val="30"/>
               </w:rPr>
@@ -403,7 +514,8 @@
       </w:tr>
       <w:tr>
         <w:trPr>
-          <w:trHeight w:val="282" w:hRule="atLeast"/>
+          <w:trHeight w:val="282"/>
+          <w:jc w:val="center"/>
         </w:trPr>
         <w:tc>
           <w:tcPr>
@@ -412,9 +524,8 @@
               <w:top w:val="single" w:sz="6" w:space="0" w:color="000001"/>
               <w:left w:val="single" w:sz="6" w:space="0" w:color="000001"/>
               <w:bottom w:val="single" w:sz="6" w:space="0" w:color="000001"/>
-              <w:insideH w:val="single" w:sz="6" w:space="0" w:color="000001"/>
             </w:tcBorders>
-            <w:shd w:color="auto" w:fill="auto" w:val="clear"/>
+            <w:shd w:val="clear" w:color="auto" w:fill="auto"/>
             <w:tcMar>
               <w:top w:w="0" w:type="dxa"/>
               <w:left w:w="42" w:type="dxa"/>
@@ -422,18 +533,17 @@
           </w:tcPr>
           <w:p>
             <w:pPr>
-              <w:pStyle w:val="Normal"/>
-              <w:spacing w:lineRule="auto" w:line="240" w:beforeAutospacing="1" w:after="0"/>
+              <w:spacing w:beforeAutospacing="1" w:after="0" w:line="240" w:lineRule="auto"/>
               <w:jc w:val="center"/>
               <w:rPr>
-                <w:rFonts w:ascii="Times New Roman" w:hAnsi="Times New Roman" w:eastAsia="Times New Roman" w:cs="Times New Roman"/>
+                <w:rFonts w:ascii="Times New Roman" w:eastAsia="Times New Roman" w:hAnsi="Times New Roman" w:cs="Times New Roman"/>
                 <w:sz w:val="24"/>
                 <w:szCs w:val="24"/>
               </w:rPr>
             </w:pPr>
             <w:r>
               <w:rPr>
-                <w:rFonts w:eastAsia="Times New Roman" w:cs="Times New Roman" w:ascii="Times New Roman" w:hAnsi="Times New Roman"/>
+                <w:rFonts w:ascii="Times New Roman" w:eastAsia="Times New Roman" w:hAnsi="Times New Roman" w:cs="Times New Roman"/>
                 <w:sz w:val="30"/>
                 <w:szCs w:val="30"/>
               </w:rPr>
@@ -448,9 +558,8 @@
               <w:top w:val="single" w:sz="6" w:space="0" w:color="000001"/>
               <w:left w:val="single" w:sz="6" w:space="0" w:color="000001"/>
               <w:bottom w:val="single" w:sz="6" w:space="0" w:color="000001"/>
-              <w:insideH w:val="single" w:sz="6" w:space="0" w:color="000001"/>
             </w:tcBorders>
-            <w:shd w:color="auto" w:fill="auto" w:val="clear"/>
+            <w:shd w:val="clear" w:color="auto" w:fill="auto"/>
             <w:tcMar>
               <w:top w:w="0" w:type="dxa"/>
               <w:left w:w="42" w:type="dxa"/>
@@ -458,18 +567,17 @@
           </w:tcPr>
           <w:p>
             <w:pPr>
-              <w:pStyle w:val="Normal"/>
-              <w:spacing w:lineRule="auto" w:line="240" w:beforeAutospacing="1" w:after="0"/>
+              <w:spacing w:beforeAutospacing="1" w:after="0" w:line="240" w:lineRule="auto"/>
               <w:jc w:val="center"/>
               <w:rPr>
-                <w:rFonts w:ascii="Times New Roman" w:hAnsi="Times New Roman" w:eastAsia="Times New Roman" w:cs="Times New Roman"/>
+                <w:rFonts w:ascii="Times New Roman" w:eastAsia="Times New Roman" w:hAnsi="Times New Roman" w:cs="Times New Roman"/>
                 <w:sz w:val="24"/>
                 <w:szCs w:val="24"/>
               </w:rPr>
             </w:pPr>
             <w:r>
               <w:rPr>
-                <w:rFonts w:eastAsia="Times New Roman" w:cs="Times New Roman" w:ascii="Times New Roman" w:hAnsi="Times New Roman"/>
+                <w:rFonts w:ascii="Times New Roman" w:eastAsia="Times New Roman" w:hAnsi="Times New Roman" w:cs="Times New Roman"/>
                 <w:sz w:val="30"/>
                 <w:szCs w:val="30"/>
               </w:rPr>
@@ -485,10 +593,8 @@
               <w:left w:val="single" w:sz="6" w:space="0" w:color="000001"/>
               <w:bottom w:val="single" w:sz="6" w:space="0" w:color="000001"/>
               <w:right w:val="single" w:sz="6" w:space="0" w:color="000001"/>
-              <w:insideH w:val="single" w:sz="6" w:space="0" w:color="000001"/>
-              <w:insideV w:val="single" w:sz="6" w:space="0" w:color="000001"/>
             </w:tcBorders>
-            <w:shd w:color="auto" w:fill="auto" w:val="clear"/>
+            <w:shd w:val="clear" w:color="auto" w:fill="auto"/>
             <w:tcMar>
               <w:top w:w="0" w:type="dxa"/>
               <w:left w:w="42" w:type="dxa"/>
@@ -497,17 +603,16 @@
           </w:tcPr>
           <w:p>
             <w:pPr>
-              <w:pStyle w:val="Normal"/>
-              <w:spacing w:lineRule="auto" w:line="240" w:beforeAutospacing="1" w:after="0"/>
-              <w:rPr>
-                <w:rFonts w:ascii="Times New Roman" w:hAnsi="Times New Roman" w:eastAsia="Times New Roman" w:cs="Times New Roman"/>
+              <w:spacing w:beforeAutospacing="1" w:after="0" w:line="240" w:lineRule="auto"/>
+              <w:rPr>
+                <w:rFonts w:ascii="Times New Roman" w:eastAsia="Times New Roman" w:hAnsi="Times New Roman" w:cs="Times New Roman"/>
                 <w:sz w:val="24"/>
                 <w:szCs w:val="24"/>
               </w:rPr>
             </w:pPr>
             <w:r>
               <w:rPr>
-                <w:rFonts w:eastAsia="Times New Roman" w:cs="Times New Roman" w:ascii="Times New Roman" w:hAnsi="Times New Roman"/>
+                <w:rFonts w:ascii="Times New Roman" w:eastAsia="Times New Roman" w:hAnsi="Times New Roman" w:cs="Times New Roman"/>
                 <w:sz w:val="30"/>
                 <w:szCs w:val="30"/>
               </w:rPr>
@@ -518,7 +623,8 @@
       </w:tr>
       <w:tr>
         <w:trPr>
-          <w:trHeight w:val="272" w:hRule="atLeast"/>
+          <w:trHeight w:val="272"/>
+          <w:jc w:val="center"/>
         </w:trPr>
         <w:tc>
           <w:tcPr>
@@ -527,9 +633,8 @@
               <w:top w:val="single" w:sz="6" w:space="0" w:color="000001"/>
               <w:left w:val="single" w:sz="6" w:space="0" w:color="000001"/>
               <w:bottom w:val="single" w:sz="6" w:space="0" w:color="000001"/>
-              <w:insideH w:val="single" w:sz="6" w:space="0" w:color="000001"/>
             </w:tcBorders>
-            <w:shd w:color="auto" w:fill="auto" w:val="clear"/>
+            <w:shd w:val="clear" w:color="auto" w:fill="auto"/>
             <w:tcMar>
               <w:top w:w="0" w:type="dxa"/>
               <w:left w:w="42" w:type="dxa"/>
@@ -537,18 +642,17 @@
           </w:tcPr>
           <w:p>
             <w:pPr>
-              <w:pStyle w:val="Normal"/>
-              <w:spacing w:lineRule="auto" w:line="240" w:beforeAutospacing="1" w:after="0"/>
+              <w:spacing w:beforeAutospacing="1" w:after="0" w:line="240" w:lineRule="auto"/>
               <w:jc w:val="center"/>
               <w:rPr>
-                <w:rFonts w:ascii="Times New Roman" w:hAnsi="Times New Roman" w:eastAsia="Times New Roman" w:cs="Times New Roman"/>
+                <w:rFonts w:ascii="Times New Roman" w:eastAsia="Times New Roman" w:hAnsi="Times New Roman" w:cs="Times New Roman"/>
                 <w:sz w:val="24"/>
                 <w:szCs w:val="24"/>
               </w:rPr>
             </w:pPr>
             <w:r>
               <w:rPr>
-                <w:rFonts w:eastAsia="Times New Roman" w:cs="Times New Roman" w:ascii="Times New Roman" w:hAnsi="Times New Roman"/>
+                <w:rFonts w:ascii="Times New Roman" w:eastAsia="Times New Roman" w:hAnsi="Times New Roman" w:cs="Times New Roman"/>
                 <w:sz w:val="30"/>
                 <w:szCs w:val="30"/>
               </w:rPr>
@@ -563,9 +667,8 @@
               <w:top w:val="single" w:sz="6" w:space="0" w:color="000001"/>
               <w:left w:val="single" w:sz="6" w:space="0" w:color="000001"/>
               <w:bottom w:val="single" w:sz="6" w:space="0" w:color="000001"/>
-              <w:insideH w:val="single" w:sz="6" w:space="0" w:color="000001"/>
             </w:tcBorders>
-            <w:shd w:color="auto" w:fill="auto" w:val="clear"/>
+            <w:shd w:val="clear" w:color="auto" w:fill="auto"/>
             <w:tcMar>
               <w:top w:w="0" w:type="dxa"/>
               <w:left w:w="42" w:type="dxa"/>
@@ -573,18 +676,17 @@
           </w:tcPr>
           <w:p>
             <w:pPr>
-              <w:pStyle w:val="Normal"/>
-              <w:spacing w:lineRule="auto" w:line="240" w:beforeAutospacing="1" w:after="0"/>
+              <w:spacing w:beforeAutospacing="1" w:after="0" w:line="240" w:lineRule="auto"/>
               <w:jc w:val="center"/>
               <w:rPr>
-                <w:rFonts w:ascii="Times New Roman" w:hAnsi="Times New Roman" w:eastAsia="Times New Roman" w:cs="Times New Roman"/>
+                <w:rFonts w:ascii="Times New Roman" w:eastAsia="Times New Roman" w:hAnsi="Times New Roman" w:cs="Times New Roman"/>
                 <w:sz w:val="24"/>
                 <w:szCs w:val="24"/>
               </w:rPr>
             </w:pPr>
             <w:r>
               <w:rPr>
-                <w:rFonts w:eastAsia="Times New Roman" w:cs="Times New Roman" w:ascii="Times New Roman" w:hAnsi="Times New Roman"/>
+                <w:rFonts w:ascii="Times New Roman" w:eastAsia="Times New Roman" w:hAnsi="Times New Roman" w:cs="Times New Roman"/>
                 <w:sz w:val="30"/>
                 <w:szCs w:val="30"/>
               </w:rPr>
@@ -600,10 +702,8 @@
               <w:left w:val="single" w:sz="6" w:space="0" w:color="000001"/>
               <w:bottom w:val="single" w:sz="6" w:space="0" w:color="000001"/>
               <w:right w:val="single" w:sz="6" w:space="0" w:color="000001"/>
-              <w:insideH w:val="single" w:sz="6" w:space="0" w:color="000001"/>
-              <w:insideV w:val="single" w:sz="6" w:space="0" w:color="000001"/>
             </w:tcBorders>
-            <w:shd w:color="auto" w:fill="auto" w:val="clear"/>
+            <w:shd w:val="clear" w:color="auto" w:fill="auto"/>
             <w:tcMar>
               <w:top w:w="0" w:type="dxa"/>
               <w:left w:w="42" w:type="dxa"/>
@@ -612,17 +712,16 @@
           </w:tcPr>
           <w:p>
             <w:pPr>
-              <w:pStyle w:val="Normal"/>
-              <w:spacing w:lineRule="auto" w:line="240" w:beforeAutospacing="1" w:after="0"/>
-              <w:rPr>
-                <w:rFonts w:ascii="Times New Roman" w:hAnsi="Times New Roman" w:eastAsia="Times New Roman" w:cs="Times New Roman"/>
+              <w:spacing w:beforeAutospacing="1" w:after="0" w:line="240" w:lineRule="auto"/>
+              <w:rPr>
+                <w:rFonts w:ascii="Times New Roman" w:eastAsia="Times New Roman" w:hAnsi="Times New Roman" w:cs="Times New Roman"/>
                 <w:sz w:val="24"/>
                 <w:szCs w:val="24"/>
               </w:rPr>
             </w:pPr>
             <w:r>
               <w:rPr>
-                <w:rFonts w:eastAsia="Times New Roman" w:cs="Times New Roman" w:ascii="Times New Roman" w:hAnsi="Times New Roman"/>
+                <w:rFonts w:ascii="Times New Roman" w:eastAsia="Times New Roman" w:hAnsi="Times New Roman" w:cs="Times New Roman"/>
                 <w:sz w:val="30"/>
                 <w:szCs w:val="30"/>
               </w:rPr>
@@ -633,7 +732,8 @@
       </w:tr>
       <w:tr>
         <w:trPr>
-          <w:trHeight w:val="272" w:hRule="atLeast"/>
+          <w:trHeight w:val="272"/>
+          <w:jc w:val="center"/>
         </w:trPr>
         <w:tc>
           <w:tcPr>
@@ -642,9 +742,8 @@
               <w:top w:val="single" w:sz="6" w:space="0" w:color="000001"/>
               <w:left w:val="single" w:sz="6" w:space="0" w:color="000001"/>
               <w:bottom w:val="single" w:sz="6" w:space="0" w:color="000001"/>
-              <w:insideH w:val="single" w:sz="6" w:space="0" w:color="000001"/>
             </w:tcBorders>
-            <w:shd w:color="auto" w:fill="auto" w:val="clear"/>
+            <w:shd w:val="clear" w:color="auto" w:fill="auto"/>
             <w:tcMar>
               <w:top w:w="0" w:type="dxa"/>
               <w:left w:w="42" w:type="dxa"/>
@@ -652,18 +751,17 @@
           </w:tcPr>
           <w:p>
             <w:pPr>
-              <w:pStyle w:val="Normal"/>
-              <w:spacing w:lineRule="auto" w:line="240" w:beforeAutospacing="1" w:after="0"/>
+              <w:spacing w:beforeAutospacing="1" w:after="0" w:line="240" w:lineRule="auto"/>
               <w:jc w:val="center"/>
               <w:rPr>
-                <w:rFonts w:ascii="Times New Roman" w:hAnsi="Times New Roman" w:eastAsia="Times New Roman" w:cs="Times New Roman"/>
+                <w:rFonts w:ascii="Times New Roman" w:eastAsia="Times New Roman" w:hAnsi="Times New Roman" w:cs="Times New Roman"/>
                 <w:sz w:val="24"/>
                 <w:szCs w:val="24"/>
               </w:rPr>
             </w:pPr>
             <w:r>
               <w:rPr>
-                <w:rFonts w:eastAsia="Times New Roman" w:cs="Times New Roman" w:ascii="Times New Roman" w:hAnsi="Times New Roman"/>
+                <w:rFonts w:ascii="Times New Roman" w:eastAsia="Times New Roman" w:hAnsi="Times New Roman" w:cs="Times New Roman"/>
                 <w:sz w:val="30"/>
                 <w:szCs w:val="30"/>
               </w:rPr>
@@ -678,9 +776,8 @@
               <w:top w:val="single" w:sz="6" w:space="0" w:color="000001"/>
               <w:left w:val="single" w:sz="6" w:space="0" w:color="000001"/>
               <w:bottom w:val="single" w:sz="6" w:space="0" w:color="000001"/>
-              <w:insideH w:val="single" w:sz="6" w:space="0" w:color="000001"/>
             </w:tcBorders>
-            <w:shd w:color="auto" w:fill="auto" w:val="clear"/>
+            <w:shd w:val="clear" w:color="auto" w:fill="auto"/>
             <w:tcMar>
               <w:top w:w="0" w:type="dxa"/>
               <w:left w:w="42" w:type="dxa"/>
@@ -688,18 +785,17 @@
           </w:tcPr>
           <w:p>
             <w:pPr>
-              <w:pStyle w:val="Normal"/>
-              <w:spacing w:lineRule="auto" w:line="240" w:beforeAutospacing="1" w:after="0"/>
+              <w:spacing w:beforeAutospacing="1" w:after="0" w:line="240" w:lineRule="auto"/>
               <w:jc w:val="center"/>
               <w:rPr>
-                <w:rFonts w:ascii="Times New Roman" w:hAnsi="Times New Roman" w:eastAsia="Times New Roman" w:cs="Times New Roman"/>
+                <w:rFonts w:ascii="Times New Roman" w:eastAsia="Times New Roman" w:hAnsi="Times New Roman" w:cs="Times New Roman"/>
                 <w:sz w:val="24"/>
                 <w:szCs w:val="24"/>
               </w:rPr>
             </w:pPr>
             <w:r>
               <w:rPr>
-                <w:rFonts w:eastAsia="Times New Roman" w:cs="Times New Roman" w:ascii="Times New Roman" w:hAnsi="Times New Roman"/>
+                <w:rFonts w:ascii="Times New Roman" w:eastAsia="Times New Roman" w:hAnsi="Times New Roman" w:cs="Times New Roman"/>
                 <w:sz w:val="30"/>
                 <w:szCs w:val="30"/>
               </w:rPr>
@@ -715,10 +811,8 @@
               <w:left w:val="single" w:sz="6" w:space="0" w:color="000001"/>
               <w:bottom w:val="single" w:sz="6" w:space="0" w:color="000001"/>
               <w:right w:val="single" w:sz="6" w:space="0" w:color="000001"/>
-              <w:insideH w:val="single" w:sz="6" w:space="0" w:color="000001"/>
-              <w:insideV w:val="single" w:sz="6" w:space="0" w:color="000001"/>
             </w:tcBorders>
-            <w:shd w:color="auto" w:fill="auto" w:val="clear"/>
+            <w:shd w:val="clear" w:color="auto" w:fill="auto"/>
             <w:tcMar>
               <w:top w:w="0" w:type="dxa"/>
               <w:left w:w="42" w:type="dxa"/>
@@ -727,17 +821,16 @@
           </w:tcPr>
           <w:p>
             <w:pPr>
-              <w:pStyle w:val="Normal"/>
-              <w:spacing w:lineRule="auto" w:line="240" w:beforeAutospacing="1" w:after="0"/>
-              <w:rPr>
-                <w:rFonts w:ascii="Times New Roman" w:hAnsi="Times New Roman" w:eastAsia="Times New Roman" w:cs="Times New Roman"/>
+              <w:spacing w:beforeAutospacing="1" w:after="0" w:line="240" w:lineRule="auto"/>
+              <w:rPr>
+                <w:rFonts w:ascii="Times New Roman" w:eastAsia="Times New Roman" w:hAnsi="Times New Roman" w:cs="Times New Roman"/>
                 <w:sz w:val="24"/>
                 <w:szCs w:val="24"/>
               </w:rPr>
             </w:pPr>
             <w:r>
               <w:rPr>
-                <w:rFonts w:eastAsia="Times New Roman" w:cs="Times New Roman" w:ascii="Times New Roman" w:hAnsi="Times New Roman"/>
+                <w:rFonts w:ascii="Times New Roman" w:eastAsia="Times New Roman" w:hAnsi="Times New Roman" w:cs="Times New Roman"/>
                 <w:sz w:val="30"/>
                 <w:szCs w:val="30"/>
               </w:rPr>
@@ -748,7 +841,8 @@
       </w:tr>
       <w:tr>
         <w:trPr>
-          <w:trHeight w:val="282" w:hRule="atLeast"/>
+          <w:trHeight w:val="282"/>
+          <w:jc w:val="center"/>
         </w:trPr>
         <w:tc>
           <w:tcPr>
@@ -757,9 +851,8 @@
               <w:top w:val="single" w:sz="6" w:space="0" w:color="000001"/>
               <w:left w:val="single" w:sz="6" w:space="0" w:color="000001"/>
               <w:bottom w:val="single" w:sz="6" w:space="0" w:color="000001"/>
-              <w:insideH w:val="single" w:sz="6" w:space="0" w:color="000001"/>
             </w:tcBorders>
-            <w:shd w:color="auto" w:fill="auto" w:val="clear"/>
+            <w:shd w:val="clear" w:color="auto" w:fill="auto"/>
             <w:tcMar>
               <w:top w:w="0" w:type="dxa"/>
               <w:left w:w="42" w:type="dxa"/>
@@ -767,18 +860,17 @@
           </w:tcPr>
           <w:p>
             <w:pPr>
-              <w:pStyle w:val="Normal"/>
-              <w:spacing w:lineRule="auto" w:line="240" w:beforeAutospacing="1" w:after="0"/>
+              <w:spacing w:beforeAutospacing="1" w:after="0" w:line="240" w:lineRule="auto"/>
               <w:jc w:val="center"/>
               <w:rPr>
-                <w:rFonts w:ascii="Times New Roman" w:hAnsi="Times New Roman" w:eastAsia="Times New Roman" w:cs="Times New Roman"/>
+                <w:rFonts w:ascii="Times New Roman" w:eastAsia="Times New Roman" w:hAnsi="Times New Roman" w:cs="Times New Roman"/>
                 <w:sz w:val="24"/>
                 <w:szCs w:val="24"/>
               </w:rPr>
             </w:pPr>
             <w:r>
               <w:rPr>
-                <w:rFonts w:eastAsia="Times New Roman" w:cs="Times New Roman" w:ascii="Times New Roman" w:hAnsi="Times New Roman"/>
+                <w:rFonts w:ascii="Times New Roman" w:eastAsia="Times New Roman" w:hAnsi="Times New Roman" w:cs="Times New Roman"/>
                 <w:sz w:val="30"/>
                 <w:szCs w:val="30"/>
               </w:rPr>
@@ -793,9 +885,8 @@
               <w:top w:val="single" w:sz="6" w:space="0" w:color="000001"/>
               <w:left w:val="single" w:sz="6" w:space="0" w:color="000001"/>
               <w:bottom w:val="single" w:sz="6" w:space="0" w:color="000001"/>
-              <w:insideH w:val="single" w:sz="6" w:space="0" w:color="000001"/>
             </w:tcBorders>
-            <w:shd w:color="auto" w:fill="auto" w:val="clear"/>
+            <w:shd w:val="clear" w:color="auto" w:fill="auto"/>
             <w:tcMar>
               <w:top w:w="0" w:type="dxa"/>
               <w:left w:w="42" w:type="dxa"/>
@@ -803,18 +894,17 @@
           </w:tcPr>
           <w:p>
             <w:pPr>
-              <w:pStyle w:val="Normal"/>
-              <w:spacing w:lineRule="auto" w:line="240" w:beforeAutospacing="1" w:after="0"/>
+              <w:spacing w:beforeAutospacing="1" w:after="0" w:line="240" w:lineRule="auto"/>
               <w:jc w:val="center"/>
               <w:rPr>
-                <w:rFonts w:ascii="Times New Roman" w:hAnsi="Times New Roman" w:eastAsia="Times New Roman" w:cs="Times New Roman"/>
+                <w:rFonts w:ascii="Times New Roman" w:eastAsia="Times New Roman" w:hAnsi="Times New Roman" w:cs="Times New Roman"/>
                 <w:sz w:val="24"/>
                 <w:szCs w:val="24"/>
               </w:rPr>
             </w:pPr>
             <w:r>
               <w:rPr>
-                <w:rFonts w:eastAsia="Times New Roman" w:cs="Times New Roman" w:ascii="Times New Roman" w:hAnsi="Times New Roman"/>
+                <w:rFonts w:ascii="Times New Roman" w:eastAsia="Times New Roman" w:hAnsi="Times New Roman" w:cs="Times New Roman"/>
                 <w:sz w:val="30"/>
                 <w:szCs w:val="30"/>
               </w:rPr>
@@ -830,10 +920,8 @@
               <w:left w:val="single" w:sz="6" w:space="0" w:color="000001"/>
               <w:bottom w:val="single" w:sz="6" w:space="0" w:color="000001"/>
               <w:right w:val="single" w:sz="6" w:space="0" w:color="000001"/>
-              <w:insideH w:val="single" w:sz="6" w:space="0" w:color="000001"/>
-              <w:insideV w:val="single" w:sz="6" w:space="0" w:color="000001"/>
             </w:tcBorders>
-            <w:shd w:color="auto" w:fill="auto" w:val="clear"/>
+            <w:shd w:val="clear" w:color="auto" w:fill="auto"/>
             <w:tcMar>
               <w:top w:w="0" w:type="dxa"/>
               <w:left w:w="42" w:type="dxa"/>
@@ -842,17 +930,16 @@
           </w:tcPr>
           <w:p>
             <w:pPr>
-              <w:pStyle w:val="Normal"/>
-              <w:spacing w:lineRule="auto" w:line="240" w:beforeAutospacing="1" w:after="0"/>
-              <w:rPr>
-                <w:rFonts w:ascii="Times New Roman" w:hAnsi="Times New Roman" w:eastAsia="Times New Roman" w:cs="Times New Roman"/>
+              <w:spacing w:beforeAutospacing="1" w:after="0" w:line="240" w:lineRule="auto"/>
+              <w:rPr>
+                <w:rFonts w:ascii="Times New Roman" w:eastAsia="Times New Roman" w:hAnsi="Times New Roman" w:cs="Times New Roman"/>
                 <w:sz w:val="24"/>
                 <w:szCs w:val="24"/>
               </w:rPr>
             </w:pPr>
             <w:r>
               <w:rPr>
-                <w:rFonts w:eastAsia="Times New Roman" w:cs="Times New Roman" w:ascii="Times New Roman" w:hAnsi="Times New Roman"/>
+                <w:rFonts w:ascii="Times New Roman" w:eastAsia="Times New Roman" w:hAnsi="Times New Roman" w:cs="Times New Roman"/>
                 <w:sz w:val="30"/>
                 <w:szCs w:val="30"/>
               </w:rPr>
@@ -864,35 +951,26 @@
     </w:tbl>
     <w:p>
       <w:pPr>
-        <w:pStyle w:val="Normal"/>
-        <w:spacing w:lineRule="auto" w:line="240" w:beforeAutospacing="1" w:after="0"/>
-        <w:rPr>
-          <w:rFonts w:ascii="Times New Roman" w:hAnsi="Times New Roman" w:eastAsia="Times New Roman" w:cs="Times New Roman"/>
+        <w:spacing w:beforeAutospacing="1" w:after="0" w:line="240" w:lineRule="auto"/>
+        <w:rPr>
+          <w:rFonts w:ascii="Times New Roman" w:eastAsia="Times New Roman" w:hAnsi="Times New Roman" w:cs="Times New Roman"/>
           <w:sz w:val="24"/>
           <w:szCs w:val="24"/>
         </w:rPr>
       </w:pPr>
-      <w:r>
-        <w:rPr>
-          <w:rFonts w:eastAsia="Times New Roman" w:cs="Times New Roman" w:ascii="Times New Roman" w:hAnsi="Times New Roman"/>
-          <w:sz w:val="24"/>
-          <w:szCs w:val="24"/>
-        </w:rPr>
-      </w:r>
     </w:p>
     <w:p>
       <w:pPr>
-        <w:pStyle w:val="Normal"/>
-        <w:spacing w:lineRule="auto" w:line="240" w:beforeAutospacing="1" w:after="0"/>
-        <w:rPr>
-          <w:rFonts w:ascii="Times New Roman" w:hAnsi="Times New Roman" w:eastAsia="Times New Roman" w:cs="Times New Roman"/>
+        <w:spacing w:beforeAutospacing="1" w:after="0" w:line="240" w:lineRule="auto"/>
+        <w:rPr>
+          <w:rFonts w:ascii="Times New Roman" w:eastAsia="Times New Roman" w:hAnsi="Times New Roman" w:cs="Times New Roman"/>
           <w:sz w:val="24"/>
           <w:szCs w:val="24"/>
         </w:rPr>
       </w:pPr>
       <w:r>
         <w:rPr>
-          <w:rFonts w:eastAsia="Times New Roman" w:cs="Times New Roman" w:ascii="Times New Roman" w:hAnsi="Times New Roman"/>
+          <w:rFonts w:ascii="Times New Roman" w:eastAsia="Times New Roman" w:hAnsi="Times New Roman" w:cs="Times New Roman"/>
           <w:sz w:val="30"/>
           <w:szCs w:val="30"/>
         </w:rPr>
@@ -900,7 +978,7 @@
       </w:r>
       <w:r>
         <w:rPr>
-          <w:rFonts w:eastAsia="Times New Roman" w:cs="Times New Roman" w:ascii="Times New Roman" w:hAnsi="Times New Roman"/>
+          <w:rFonts w:ascii="Times New Roman" w:eastAsia="Times New Roman" w:hAnsi="Times New Roman" w:cs="Times New Roman"/>
           <w:sz w:val="30"/>
           <w:szCs w:val="30"/>
           <w:vertAlign w:val="superscript"/>
@@ -909,7 +987,7 @@
       </w:r>
       <w:r>
         <w:rPr>
-          <w:rFonts w:eastAsia="Times New Roman" w:cs="Times New Roman" w:ascii="Times New Roman" w:hAnsi="Times New Roman"/>
+          <w:rFonts w:ascii="Times New Roman" w:eastAsia="Times New Roman" w:hAnsi="Times New Roman" w:cs="Times New Roman"/>
           <w:sz w:val="30"/>
           <w:szCs w:val="30"/>
         </w:rPr>
@@ -917,7 +995,7 @@
       </w:r>
       <w:r>
         <w:rPr>
-          <w:rFonts w:eastAsia="Times New Roman" w:cs="Times New Roman" w:ascii="Times New Roman" w:hAnsi="Times New Roman"/>
+          <w:rFonts w:ascii="Times New Roman" w:eastAsia="Times New Roman" w:hAnsi="Times New Roman" w:cs="Times New Roman"/>
           <w:sz w:val="30"/>
           <w:szCs w:val="30"/>
           <w:vertAlign w:val="superscript"/>
@@ -926,7 +1004,7 @@
       </w:r>
       <w:r>
         <w:rPr>
-          <w:rFonts w:eastAsia="Times New Roman" w:cs="Times New Roman" w:ascii="Times New Roman" w:hAnsi="Times New Roman"/>
+          <w:rFonts w:ascii="Times New Roman" w:eastAsia="Times New Roman" w:hAnsi="Times New Roman" w:cs="Times New Roman"/>
           <w:sz w:val="30"/>
           <w:szCs w:val="30"/>
         </w:rPr>
@@ -934,7 +1012,7 @@
       </w:r>
       <w:r>
         <w:rPr>
-          <w:rFonts w:eastAsia="Times New Roman" w:cs="Times New Roman" w:ascii="Times New Roman" w:hAnsi="Times New Roman"/>
+          <w:rFonts w:ascii="Times New Roman" w:eastAsia="Times New Roman" w:hAnsi="Times New Roman" w:cs="Times New Roman"/>
           <w:sz w:val="30"/>
           <w:szCs w:val="30"/>
           <w:vertAlign w:val="superscript"/>
@@ -943,7 +1021,7 @@
       </w:r>
       <w:r>
         <w:rPr>
-          <w:rFonts w:eastAsia="Times New Roman" w:cs="Times New Roman" w:ascii="Times New Roman" w:hAnsi="Times New Roman"/>
+          <w:rFonts w:ascii="Times New Roman" w:eastAsia="Times New Roman" w:hAnsi="Times New Roman" w:cs="Times New Roman"/>
           <w:sz w:val="30"/>
           <w:szCs w:val="30"/>
         </w:rPr>
@@ -951,7 +1029,7 @@
       </w:r>
       <w:r>
         <w:rPr>
-          <w:rFonts w:eastAsia="Times New Roman" w:cs="Times New Roman" w:ascii="Times New Roman" w:hAnsi="Times New Roman"/>
+          <w:rFonts w:ascii="Times New Roman" w:eastAsia="Times New Roman" w:hAnsi="Times New Roman" w:cs="Times New Roman"/>
           <w:sz w:val="30"/>
           <w:szCs w:val="30"/>
           <w:vertAlign w:val="superscript"/>
@@ -960,7 +1038,7 @@
       </w:r>
       <w:r>
         <w:rPr>
-          <w:rFonts w:eastAsia="Times New Roman" w:cs="Times New Roman" w:ascii="Times New Roman" w:hAnsi="Times New Roman"/>
+          <w:rFonts w:ascii="Times New Roman" w:eastAsia="Times New Roman" w:hAnsi="Times New Roman" w:cs="Times New Roman"/>
           <w:sz w:val="30"/>
           <w:szCs w:val="30"/>
         </w:rPr>
@@ -969,25 +1047,32 @@
     </w:p>
     <w:p>
       <w:pPr>
-        <w:pStyle w:val="Normal"/>
-        <w:spacing w:lineRule="auto" w:line="240" w:beforeAutospacing="1" w:after="0"/>
-        <w:rPr>
-          <w:rFonts w:ascii="Times New Roman" w:hAnsi="Times New Roman" w:eastAsia="Times New Roman" w:cs="Times New Roman"/>
+        <w:spacing w:beforeAutospacing="1" w:after="0" w:line="240" w:lineRule="auto"/>
+        <w:rPr>
+          <w:rFonts w:ascii="Times New Roman" w:eastAsia="Times New Roman" w:hAnsi="Times New Roman" w:cs="Times New Roman"/>
           <w:sz w:val="24"/>
           <w:szCs w:val="24"/>
         </w:rPr>
       </w:pPr>
       <w:r>
         <w:rPr>
-          <w:rFonts w:eastAsia="Times New Roman" w:cs="Times New Roman" w:ascii="Times New Roman" w:hAnsi="Times New Roman"/>
-          <w:sz w:val="30"/>
-          <w:szCs w:val="30"/>
-        </w:rPr>
-        <w:t>On the other hand number of totally dependent cases show gradual decrease with 31.25% in first follow up, 15% in 2nd follow up, 10.38% in 3rd follow up, 7.79% in 4</w:t>
-      </w:r>
-      <w:r>
-        <w:rPr>
-          <w:rFonts w:eastAsia="Times New Roman" w:cs="Times New Roman" w:ascii="Times New Roman" w:hAnsi="Times New Roman"/>
+          <w:rFonts w:ascii="Times New Roman" w:eastAsia="Times New Roman" w:hAnsi="Times New Roman" w:cs="Times New Roman"/>
+          <w:sz w:val="30"/>
+          <w:szCs w:val="30"/>
+        </w:rPr>
+        <w:t>On the other hand numbe</w:t>
+      </w:r>
+      <w:r>
+        <w:rPr>
+          <w:rFonts w:ascii="Times New Roman" w:eastAsia="Times New Roman" w:hAnsi="Times New Roman" w:cs="Times New Roman"/>
+          <w:sz w:val="30"/>
+          <w:szCs w:val="30"/>
+        </w:rPr>
+        <w:t>r of totally dependent cases show gradual decrease with 31.25% in first follow up, 15% in 2nd follow up, 10.38% in 3rd follow up, 7.79% in 4</w:t>
+      </w:r>
+      <w:r>
+        <w:rPr>
+          <w:rFonts w:ascii="Times New Roman" w:eastAsia="Times New Roman" w:hAnsi="Times New Roman" w:cs="Times New Roman"/>
           <w:sz w:val="30"/>
           <w:szCs w:val="30"/>
           <w:vertAlign w:val="superscript"/>
@@ -996,7 +1081,7 @@
       </w:r>
       <w:r>
         <w:rPr>
-          <w:rFonts w:eastAsia="Times New Roman" w:cs="Times New Roman" w:ascii="Times New Roman" w:hAnsi="Times New Roman"/>
+          <w:rFonts w:ascii="Times New Roman" w:eastAsia="Times New Roman" w:hAnsi="Times New Roman" w:cs="Times New Roman"/>
           <w:sz w:val="30"/>
           <w:szCs w:val="30"/>
         </w:rPr>
@@ -1004,7 +1089,7 @@
       </w:r>
       <w:r>
         <w:rPr>
-          <w:rFonts w:eastAsia="Times New Roman" w:cs="Times New Roman" w:ascii="Times New Roman" w:hAnsi="Times New Roman"/>
+          <w:rFonts w:ascii="Times New Roman" w:eastAsia="Times New Roman" w:hAnsi="Times New Roman" w:cs="Times New Roman"/>
           <w:sz w:val="30"/>
           <w:szCs w:val="30"/>
           <w:vertAlign w:val="superscript"/>
@@ -1013,7 +1098,7 @@
       </w:r>
       <w:r>
         <w:rPr>
-          <w:rFonts w:eastAsia="Times New Roman" w:cs="Times New Roman" w:ascii="Times New Roman" w:hAnsi="Times New Roman"/>
+          <w:rFonts w:ascii="Times New Roman" w:eastAsia="Times New Roman" w:hAnsi="Times New Roman" w:cs="Times New Roman"/>
           <w:sz w:val="30"/>
           <w:szCs w:val="30"/>
         </w:rPr>
@@ -1022,25 +1107,42 @@
     </w:p>
     <w:p>
       <w:pPr>
-        <w:pStyle w:val="Normal"/>
-        <w:spacing w:lineRule="auto" w:line="240" w:beforeAutospacing="1" w:after="0"/>
-        <w:rPr>
-          <w:rFonts w:ascii="Times New Roman" w:hAnsi="Times New Roman" w:eastAsia="Times New Roman" w:cs="Times New Roman"/>
+        <w:spacing w:beforeAutospacing="1" w:after="0" w:line="240" w:lineRule="auto"/>
+        <w:rPr>
+          <w:rFonts w:ascii="Times New Roman" w:eastAsia="Times New Roman" w:hAnsi="Times New Roman" w:cs="Times New Roman"/>
           <w:sz w:val="24"/>
           <w:szCs w:val="24"/>
         </w:rPr>
       </w:pPr>
       <w:r>
         <w:rPr>
-          <w:rFonts w:eastAsia="Times New Roman" w:cs="Times New Roman" w:ascii="Times New Roman" w:hAnsi="Times New Roman"/>
-          <w:sz w:val="30"/>
-          <w:szCs w:val="30"/>
-        </w:rPr>
-        <w:t>Gradual increment of barthel index of severely dependent TBI patients shows that these injuries can be recovered over time as number of cases 32.5% (1</w:t>
-      </w:r>
-      <w:r>
-        <w:rPr>
-          <w:rFonts w:eastAsia="Times New Roman" w:cs="Times New Roman" w:ascii="Times New Roman" w:hAnsi="Times New Roman"/>
+          <w:rFonts w:ascii="Times New Roman" w:eastAsia="Times New Roman" w:hAnsi="Times New Roman" w:cs="Times New Roman"/>
+          <w:sz w:val="30"/>
+          <w:szCs w:val="30"/>
+        </w:rPr>
+        <w:t xml:space="preserve">Gradual increment of </w:t>
+      </w:r>
+      <w:proofErr w:type="spellStart"/>
+      <w:r>
+        <w:rPr>
+          <w:rFonts w:ascii="Times New Roman" w:eastAsia="Times New Roman" w:hAnsi="Times New Roman" w:cs="Times New Roman"/>
+          <w:sz w:val="30"/>
+          <w:szCs w:val="30"/>
+        </w:rPr>
+        <w:t>barthel</w:t>
+      </w:r>
+      <w:proofErr w:type="spellEnd"/>
+      <w:r>
+        <w:rPr>
+          <w:rFonts w:ascii="Times New Roman" w:eastAsia="Times New Roman" w:hAnsi="Times New Roman" w:cs="Times New Roman"/>
+          <w:sz w:val="30"/>
+          <w:szCs w:val="30"/>
+        </w:rPr>
+        <w:t xml:space="preserve"> index of severely dependent TBI patients shows that these injuries can be recovered over time as number of cases 32.5% (1</w:t>
+      </w:r>
+      <w:r>
+        <w:rPr>
+          <w:rFonts w:ascii="Times New Roman" w:eastAsia="Times New Roman" w:hAnsi="Times New Roman" w:cs="Times New Roman"/>
           <w:sz w:val="30"/>
           <w:szCs w:val="30"/>
           <w:vertAlign w:val="superscript"/>
@@ -1049,15 +1151,23 @@
       </w:r>
       <w:r>
         <w:rPr>
-          <w:rFonts w:eastAsia="Times New Roman" w:cs="Times New Roman" w:ascii="Times New Roman" w:hAnsi="Times New Roman"/>
-          <w:sz w:val="30"/>
-          <w:szCs w:val="30"/>
-        </w:rPr>
-        <w:t xml:space="preserve"> follow up) decreased to 30% in 2</w:t>
-      </w:r>
-      <w:r>
-        <w:rPr>
-          <w:rFonts w:eastAsia="Times New Roman" w:cs="Times New Roman" w:ascii="Times New Roman" w:hAnsi="Times New Roman"/>
+          <w:rFonts w:ascii="Times New Roman" w:eastAsia="Times New Roman" w:hAnsi="Times New Roman" w:cs="Times New Roman"/>
+          <w:sz w:val="30"/>
+          <w:szCs w:val="30"/>
+        </w:rPr>
+        <w:t xml:space="preserve"> foll</w:t>
+      </w:r>
+      <w:r>
+        <w:rPr>
+          <w:rFonts w:ascii="Times New Roman" w:eastAsia="Times New Roman" w:hAnsi="Times New Roman" w:cs="Times New Roman"/>
+          <w:sz w:val="30"/>
+          <w:szCs w:val="30"/>
+        </w:rPr>
+        <w:t>ow up) decreased to 30% in 2</w:t>
+      </w:r>
+      <w:r>
+        <w:rPr>
+          <w:rFonts w:ascii="Times New Roman" w:eastAsia="Times New Roman" w:hAnsi="Times New Roman" w:cs="Times New Roman"/>
           <w:sz w:val="30"/>
           <w:szCs w:val="30"/>
           <w:vertAlign w:val="superscript"/>
@@ -1066,7 +1176,7 @@
       </w:r>
       <w:r>
         <w:rPr>
-          <w:rFonts w:eastAsia="Times New Roman" w:cs="Times New Roman" w:ascii="Times New Roman" w:hAnsi="Times New Roman"/>
+          <w:rFonts w:ascii="Times New Roman" w:eastAsia="Times New Roman" w:hAnsi="Times New Roman" w:cs="Times New Roman"/>
           <w:sz w:val="30"/>
           <w:szCs w:val="30"/>
         </w:rPr>
@@ -1074,7 +1184,7 @@
       </w:r>
       <w:r>
         <w:rPr>
-          <w:rFonts w:eastAsia="Times New Roman" w:cs="Times New Roman" w:ascii="Times New Roman" w:hAnsi="Times New Roman"/>
+          <w:rFonts w:ascii="Times New Roman" w:eastAsia="Times New Roman" w:hAnsi="Times New Roman" w:cs="Times New Roman"/>
           <w:sz w:val="30"/>
           <w:szCs w:val="30"/>
           <w:vertAlign w:val="superscript"/>
@@ -1083,7 +1193,7 @@
       </w:r>
       <w:r>
         <w:rPr>
-          <w:rFonts w:eastAsia="Times New Roman" w:cs="Times New Roman" w:ascii="Times New Roman" w:hAnsi="Times New Roman"/>
+          <w:rFonts w:ascii="Times New Roman" w:eastAsia="Times New Roman" w:hAnsi="Times New Roman" w:cs="Times New Roman"/>
           <w:sz w:val="30"/>
           <w:szCs w:val="30"/>
         </w:rPr>
@@ -1091,7 +1201,7 @@
       </w:r>
       <w:r>
         <w:rPr>
-          <w:rFonts w:eastAsia="Times New Roman" w:cs="Times New Roman" w:ascii="Times New Roman" w:hAnsi="Times New Roman"/>
+          <w:rFonts w:ascii="Times New Roman" w:eastAsia="Times New Roman" w:hAnsi="Times New Roman" w:cs="Times New Roman"/>
           <w:sz w:val="30"/>
           <w:szCs w:val="30"/>
           <w:vertAlign w:val="superscript"/>
@@ -1100,246 +1210,302 @@
       </w:r>
       <w:r>
         <w:rPr>
-          <w:rFonts w:eastAsia="Times New Roman" w:cs="Times New Roman" w:ascii="Times New Roman" w:hAnsi="Times New Roman"/>
+          <w:rFonts w:ascii="Times New Roman" w:eastAsia="Times New Roman" w:hAnsi="Times New Roman" w:cs="Times New Roman"/>
           <w:sz w:val="30"/>
           <w:szCs w:val="30"/>
         </w:rPr>
         <w:t xml:space="preserve"> follow up. Same was observed for moderately dependent TBI patients.</w:t>
+      </w:r>
+    </w:p>
+    <w:p/>
+    <w:p>
+      <w:r>
+        <w:rPr>
+          <w:rFonts w:ascii="Times New Roman" w:eastAsia="Times New Roman" w:hAnsi="Times New Roman" w:cs="Times New Roman"/>
+          <w:sz w:val="30"/>
+          <w:szCs w:val="30"/>
+        </w:rPr>
+        <w:t xml:space="preserve">This study </w:t>
+      </w:r>
+      <w:r>
+        <w:rPr>
+          <w:rFonts w:ascii="Times New Roman" w:eastAsia="Times New Roman" w:hAnsi="Times New Roman" w:cs="Times New Roman"/>
+          <w:sz w:val="30"/>
+          <w:szCs w:val="30"/>
+        </w:rPr>
+        <w:t>used GOSE index to keep track of health status of TBI patients. GOSE index range was observed to be in between 2 to 8 where 2 indicated poor health and 8 indicates good health. From 1</w:t>
+      </w:r>
+      <w:r>
+        <w:rPr>
+          <w:rFonts w:ascii="Times New Roman" w:eastAsia="Times New Roman" w:hAnsi="Times New Roman" w:cs="Times New Roman"/>
+          <w:sz w:val="30"/>
+          <w:szCs w:val="30"/>
+          <w:vertAlign w:val="superscript"/>
+        </w:rPr>
+        <w:t>st</w:t>
+      </w:r>
+      <w:r>
+        <w:rPr>
+          <w:rFonts w:ascii="Times New Roman" w:eastAsia="Times New Roman" w:hAnsi="Times New Roman" w:cs="Times New Roman"/>
+          <w:sz w:val="30"/>
+          <w:szCs w:val="30"/>
+        </w:rPr>
+        <w:t xml:space="preserve"> follow up to 2</w:t>
+      </w:r>
+      <w:r>
+        <w:rPr>
+          <w:rFonts w:ascii="Times New Roman" w:eastAsia="Times New Roman" w:hAnsi="Times New Roman" w:cs="Times New Roman"/>
+          <w:sz w:val="30"/>
+          <w:szCs w:val="30"/>
+          <w:vertAlign w:val="superscript"/>
+        </w:rPr>
+        <w:t>nd</w:t>
+      </w:r>
+      <w:r>
+        <w:rPr>
+          <w:rFonts w:ascii="Times New Roman" w:eastAsia="Times New Roman" w:hAnsi="Times New Roman" w:cs="Times New Roman"/>
+          <w:sz w:val="30"/>
+          <w:szCs w:val="30"/>
+        </w:rPr>
+        <w:t xml:space="preserve"> follow up </w:t>
+      </w:r>
+      <w:r>
+        <w:rPr>
+          <w:rFonts w:ascii="Times New Roman" w:eastAsia="Times New Roman" w:hAnsi="Times New Roman" w:cs="Times New Roman"/>
+          <w:sz w:val="30"/>
+          <w:szCs w:val="30"/>
+        </w:rPr>
+        <w:lastRenderedPageBreak/>
+        <w:t>TBI patients with GOSE index 8 increased fr</w:t>
+      </w:r>
+      <w:r>
+        <w:rPr>
+          <w:rFonts w:ascii="Times New Roman" w:eastAsia="Times New Roman" w:hAnsi="Times New Roman" w:cs="Times New Roman"/>
+          <w:sz w:val="30"/>
+          <w:szCs w:val="30"/>
+        </w:rPr>
+        <w:t>om 3.7% to 11.25%, from 2</w:t>
+      </w:r>
+      <w:r>
+        <w:rPr>
+          <w:rFonts w:ascii="Times New Roman" w:eastAsia="Times New Roman" w:hAnsi="Times New Roman" w:cs="Times New Roman"/>
+          <w:sz w:val="30"/>
+          <w:szCs w:val="30"/>
+          <w:vertAlign w:val="superscript"/>
+        </w:rPr>
+        <w:t>nd</w:t>
+      </w:r>
+      <w:r>
+        <w:rPr>
+          <w:rFonts w:ascii="Times New Roman" w:eastAsia="Times New Roman" w:hAnsi="Times New Roman" w:cs="Times New Roman"/>
+          <w:sz w:val="30"/>
+          <w:szCs w:val="30"/>
+        </w:rPr>
+        <w:t xml:space="preserve"> follow up to 3</w:t>
+      </w:r>
+      <w:r>
+        <w:rPr>
+          <w:rFonts w:ascii="Times New Roman" w:eastAsia="Times New Roman" w:hAnsi="Times New Roman" w:cs="Times New Roman"/>
+          <w:sz w:val="30"/>
+          <w:szCs w:val="30"/>
+          <w:vertAlign w:val="superscript"/>
+        </w:rPr>
+        <w:t>rd</w:t>
+      </w:r>
+      <w:r>
+        <w:rPr>
+          <w:rFonts w:ascii="Times New Roman" w:eastAsia="Times New Roman" w:hAnsi="Times New Roman" w:cs="Times New Roman"/>
+          <w:sz w:val="30"/>
+          <w:szCs w:val="30"/>
+        </w:rPr>
+        <w:t xml:space="preserve"> follow up GOSE index 8 increased from 11.25% to 16.88%, from 3</w:t>
+      </w:r>
+      <w:r>
+        <w:rPr>
+          <w:rFonts w:ascii="Times New Roman" w:eastAsia="Times New Roman" w:hAnsi="Times New Roman" w:cs="Times New Roman"/>
+          <w:sz w:val="30"/>
+          <w:szCs w:val="30"/>
+          <w:vertAlign w:val="superscript"/>
+        </w:rPr>
+        <w:t>rd</w:t>
+      </w:r>
+      <w:r>
+        <w:rPr>
+          <w:rFonts w:ascii="Times New Roman" w:eastAsia="Times New Roman" w:hAnsi="Times New Roman" w:cs="Times New Roman"/>
+          <w:sz w:val="30"/>
+          <w:szCs w:val="30"/>
+        </w:rPr>
+        <w:t xml:space="preserve"> follow up to 4</w:t>
+      </w:r>
+      <w:r>
+        <w:rPr>
+          <w:rFonts w:ascii="Times New Roman" w:eastAsia="Times New Roman" w:hAnsi="Times New Roman" w:cs="Times New Roman"/>
+          <w:sz w:val="30"/>
+          <w:szCs w:val="30"/>
+          <w:vertAlign w:val="superscript"/>
+        </w:rPr>
+        <w:t>th</w:t>
+      </w:r>
+      <w:r>
+        <w:rPr>
+          <w:rFonts w:ascii="Times New Roman" w:eastAsia="Times New Roman" w:hAnsi="Times New Roman" w:cs="Times New Roman"/>
+          <w:sz w:val="30"/>
+          <w:szCs w:val="30"/>
+        </w:rPr>
+        <w:t xml:space="preserve"> follow up GOSE index 8 was increased from 16.88% to 33.76%, from 4</w:t>
+      </w:r>
+      <w:r>
+        <w:rPr>
+          <w:rFonts w:ascii="Times New Roman" w:eastAsia="Times New Roman" w:hAnsi="Times New Roman" w:cs="Times New Roman"/>
+          <w:sz w:val="30"/>
+          <w:szCs w:val="30"/>
+          <w:vertAlign w:val="superscript"/>
+        </w:rPr>
+        <w:t>th</w:t>
+      </w:r>
+      <w:r>
+        <w:rPr>
+          <w:rFonts w:ascii="Times New Roman" w:eastAsia="Times New Roman" w:hAnsi="Times New Roman" w:cs="Times New Roman"/>
+          <w:sz w:val="30"/>
+          <w:szCs w:val="30"/>
+        </w:rPr>
+        <w:t xml:space="preserve"> follow up to 5</w:t>
+      </w:r>
+      <w:r>
+        <w:rPr>
+          <w:rFonts w:ascii="Times New Roman" w:eastAsia="Times New Roman" w:hAnsi="Times New Roman" w:cs="Times New Roman"/>
+          <w:sz w:val="30"/>
+          <w:szCs w:val="30"/>
+          <w:vertAlign w:val="superscript"/>
+        </w:rPr>
+        <w:t>th</w:t>
+      </w:r>
+      <w:r>
+        <w:rPr>
+          <w:rFonts w:ascii="Times New Roman" w:eastAsia="Times New Roman" w:hAnsi="Times New Roman" w:cs="Times New Roman"/>
+          <w:sz w:val="30"/>
+          <w:szCs w:val="30"/>
+        </w:rPr>
+        <w:t xml:space="preserve"> follow up it again increased from 33.76% to</w:t>
+      </w:r>
+      <w:r>
+        <w:rPr>
+          <w:rFonts w:ascii="Times New Roman" w:eastAsia="Times New Roman" w:hAnsi="Times New Roman" w:cs="Times New Roman"/>
+          <w:sz w:val="30"/>
+          <w:szCs w:val="30"/>
+        </w:rPr>
+        <w:t xml:space="preserve"> 44.15% and lastly increased to 50.64% in the 5</w:t>
+      </w:r>
+      <w:r>
+        <w:rPr>
+          <w:rFonts w:ascii="Times New Roman" w:eastAsia="Times New Roman" w:hAnsi="Times New Roman" w:cs="Times New Roman"/>
+          <w:sz w:val="30"/>
+          <w:szCs w:val="30"/>
+          <w:vertAlign w:val="superscript"/>
+        </w:rPr>
+        <w:t>th</w:t>
+      </w:r>
+      <w:r>
+        <w:rPr>
+          <w:rFonts w:ascii="Times New Roman" w:eastAsia="Times New Roman" w:hAnsi="Times New Roman" w:cs="Times New Roman"/>
+          <w:sz w:val="30"/>
+          <w:szCs w:val="30"/>
+        </w:rPr>
+        <w:t xml:space="preserve"> follow up.</w:t>
       </w:r>
     </w:p>
     <w:p>
       <w:pPr>
-        <w:pStyle w:val="Normal"/>
-        <w:rPr/>
+        <w:rPr>
+          <w:rFonts w:ascii="Times New Roman" w:eastAsia="Times New Roman" w:hAnsi="Times New Roman" w:cs="Times New Roman"/>
+          <w:sz w:val="30"/>
+          <w:szCs w:val="30"/>
+        </w:rPr>
       </w:pPr>
       <w:r>
-        <w:rPr/>
+        <w:rPr>
+          <w:rFonts w:ascii="Times New Roman" w:eastAsia="Times New Roman" w:hAnsi="Times New Roman" w:cs="Times New Roman"/>
+          <w:sz w:val="30"/>
+          <w:szCs w:val="30"/>
+        </w:rPr>
+        <w:drawing>
+          <wp:inline distT="0" distB="0" distL="0" distR="0">
+            <wp:extent cx="5943600" cy="3419475"/>
+            <wp:effectExtent l="0" t="0" r="0" b="0"/>
+            <wp:docPr id="6" name="Chart 2"/>
+            <wp:cNvGraphicFramePr/>
+            <a:graphic xmlns:a="http://schemas.openxmlformats.org/drawingml/2006/main">
+              <a:graphicData uri="http://schemas.openxmlformats.org/drawingml/2006/chart">
+                <c:chart xmlns:c="http://schemas.openxmlformats.org/drawingml/2006/chart" xmlns:r="http://schemas.openxmlformats.org/officeDocument/2006/relationships" r:id="rId4"/>
+              </a:graphicData>
+            </a:graphic>
+          </wp:inline>
+        </w:drawing>
+      </w:r>
+      <w:r>
+        <w:rPr>
+          <w:rFonts w:ascii="Times New Roman" w:eastAsia="Times New Roman" w:hAnsi="Times New Roman" w:cs="Times New Roman"/>
+          <w:b/>
+          <w:sz w:val="30"/>
+          <w:szCs w:val="30"/>
+        </w:rPr>
+        <w:t>Age distribution:</w:t>
       </w:r>
     </w:p>
     <w:p>
       <w:pPr>
-        <w:pStyle w:val="Normal"/>
-        <w:rPr/>
+        <w:rPr>
+          <w:rFonts w:ascii="Times New Roman" w:eastAsia="Times New Roman" w:hAnsi="Times New Roman" w:cs="Times New Roman"/>
+          <w:sz w:val="30"/>
+          <w:szCs w:val="30"/>
+        </w:rPr>
       </w:pPr>
       <w:r>
         <w:rPr>
-          <w:rFonts w:eastAsia="Times New Roman" w:cs="Times New Roman" w:ascii="Times New Roman" w:hAnsi="Times New Roman"/>
-          <w:sz w:val="30"/>
-          <w:szCs w:val="30"/>
-        </w:rPr>
-        <w:t>This study used GOSE index to keep track of health status of TBI patients. GOSE index range was observed to be in between 2 to 8 where 2 indicated poor health and 8 indicates good health. From 1</w:t>
-      </w:r>
-      <w:r>
-        <w:rPr>
-          <w:rFonts w:eastAsia="Times New Roman" w:cs="Times New Roman" w:ascii="Times New Roman" w:hAnsi="Times New Roman"/>
-          <w:sz w:val="30"/>
-          <w:szCs w:val="30"/>
-          <w:vertAlign w:val="superscript"/>
-        </w:rPr>
-        <w:t>st</w:t>
-      </w:r>
-      <w:r>
-        <w:rPr>
-          <w:rFonts w:eastAsia="Times New Roman" w:cs="Times New Roman" w:ascii="Times New Roman" w:hAnsi="Times New Roman"/>
-          <w:sz w:val="30"/>
-          <w:szCs w:val="30"/>
-        </w:rPr>
-        <w:t xml:space="preserve"> follow up to 2</w:t>
-      </w:r>
-      <w:r>
-        <w:rPr>
-          <w:rFonts w:eastAsia="Times New Roman" w:cs="Times New Roman" w:ascii="Times New Roman" w:hAnsi="Times New Roman"/>
-          <w:sz w:val="30"/>
-          <w:szCs w:val="30"/>
-          <w:vertAlign w:val="superscript"/>
-        </w:rPr>
-        <w:t>nd</w:t>
-      </w:r>
-      <w:r>
-        <w:rPr>
-          <w:rFonts w:eastAsia="Times New Roman" w:cs="Times New Roman" w:ascii="Times New Roman" w:hAnsi="Times New Roman"/>
-          <w:sz w:val="30"/>
-          <w:szCs w:val="30"/>
-        </w:rPr>
-        <w:t xml:space="preserve"> follow up TBI patients with GOSE index 8 increased from 3.7% to 11.25%, from 2</w:t>
-      </w:r>
-      <w:r>
-        <w:rPr>
-          <w:rFonts w:eastAsia="Times New Roman" w:cs="Times New Roman" w:ascii="Times New Roman" w:hAnsi="Times New Roman"/>
-          <w:sz w:val="30"/>
-          <w:szCs w:val="30"/>
-          <w:vertAlign w:val="superscript"/>
-        </w:rPr>
-        <w:t>nd</w:t>
-      </w:r>
-      <w:r>
-        <w:rPr>
-          <w:rFonts w:eastAsia="Times New Roman" w:cs="Times New Roman" w:ascii="Times New Roman" w:hAnsi="Times New Roman"/>
-          <w:sz w:val="30"/>
-          <w:szCs w:val="30"/>
-        </w:rPr>
-        <w:t xml:space="preserve"> follow up to 3</w:t>
-      </w:r>
-      <w:r>
-        <w:rPr>
-          <w:rFonts w:eastAsia="Times New Roman" w:cs="Times New Roman" w:ascii="Times New Roman" w:hAnsi="Times New Roman"/>
-          <w:sz w:val="30"/>
-          <w:szCs w:val="30"/>
-          <w:vertAlign w:val="superscript"/>
-        </w:rPr>
-        <w:t>rd</w:t>
-      </w:r>
-      <w:r>
-        <w:rPr>
-          <w:rFonts w:eastAsia="Times New Roman" w:cs="Times New Roman" w:ascii="Times New Roman" w:hAnsi="Times New Roman"/>
-          <w:sz w:val="30"/>
-          <w:szCs w:val="30"/>
-        </w:rPr>
-        <w:t xml:space="preserve"> follow up GOSE index 8 increased from 11.25% to 16.88%, from 3</w:t>
-      </w:r>
-      <w:r>
-        <w:rPr>
-          <w:rFonts w:eastAsia="Times New Roman" w:cs="Times New Roman" w:ascii="Times New Roman" w:hAnsi="Times New Roman"/>
-          <w:sz w:val="30"/>
-          <w:szCs w:val="30"/>
-          <w:vertAlign w:val="superscript"/>
-        </w:rPr>
-        <w:t>rd</w:t>
-      </w:r>
-      <w:r>
-        <w:rPr>
-          <w:rFonts w:eastAsia="Times New Roman" w:cs="Times New Roman" w:ascii="Times New Roman" w:hAnsi="Times New Roman"/>
-          <w:sz w:val="30"/>
-          <w:szCs w:val="30"/>
-        </w:rPr>
-        <w:t xml:space="preserve"> follow up to 4</w:t>
-      </w:r>
-      <w:r>
-        <w:rPr>
-          <w:rFonts w:eastAsia="Times New Roman" w:cs="Times New Roman" w:ascii="Times New Roman" w:hAnsi="Times New Roman"/>
-          <w:sz w:val="30"/>
-          <w:szCs w:val="30"/>
-          <w:vertAlign w:val="superscript"/>
-        </w:rPr>
-        <w:t>th</w:t>
-      </w:r>
-      <w:r>
-        <w:rPr>
-          <w:rFonts w:eastAsia="Times New Roman" w:cs="Times New Roman" w:ascii="Times New Roman" w:hAnsi="Times New Roman"/>
-          <w:sz w:val="30"/>
-          <w:szCs w:val="30"/>
-        </w:rPr>
-        <w:t xml:space="preserve"> follow up GOSE index 8 was increased from 16.88% to 33.76%, from 4</w:t>
-      </w:r>
-      <w:r>
-        <w:rPr>
-          <w:rFonts w:eastAsia="Times New Roman" w:cs="Times New Roman" w:ascii="Times New Roman" w:hAnsi="Times New Roman"/>
-          <w:sz w:val="30"/>
-          <w:szCs w:val="30"/>
-          <w:vertAlign w:val="superscript"/>
-        </w:rPr>
-        <w:t>th</w:t>
-      </w:r>
-      <w:r>
-        <w:rPr>
-          <w:rFonts w:eastAsia="Times New Roman" w:cs="Times New Roman" w:ascii="Times New Roman" w:hAnsi="Times New Roman"/>
-          <w:sz w:val="30"/>
-          <w:szCs w:val="30"/>
-        </w:rPr>
-        <w:t xml:space="preserve"> follow up to 5</w:t>
-      </w:r>
-      <w:r>
-        <w:rPr>
-          <w:rFonts w:eastAsia="Times New Roman" w:cs="Times New Roman" w:ascii="Times New Roman" w:hAnsi="Times New Roman"/>
-          <w:sz w:val="30"/>
-          <w:szCs w:val="30"/>
-          <w:vertAlign w:val="superscript"/>
-        </w:rPr>
-        <w:t>th</w:t>
-      </w:r>
-      <w:r>
-        <w:rPr>
-          <w:rFonts w:eastAsia="Times New Roman" w:cs="Times New Roman" w:ascii="Times New Roman" w:hAnsi="Times New Roman"/>
-          <w:sz w:val="30"/>
-          <w:szCs w:val="30"/>
-        </w:rPr>
-        <w:t xml:space="preserve"> follow up it again increased from 33.76% to 44.15% and lastly increased to 50.64% in the 5</w:t>
-      </w:r>
-      <w:r>
-        <w:rPr>
-          <w:rFonts w:eastAsia="Times New Roman" w:cs="Times New Roman" w:ascii="Times New Roman" w:hAnsi="Times New Roman"/>
-          <w:sz w:val="30"/>
-          <w:szCs w:val="30"/>
-          <w:vertAlign w:val="superscript"/>
-        </w:rPr>
-        <w:t>th</w:t>
-      </w:r>
-      <w:r>
-        <w:rPr>
-          <w:rFonts w:eastAsia="Times New Roman" w:cs="Times New Roman" w:ascii="Times New Roman" w:hAnsi="Times New Roman"/>
-          <w:sz w:val="30"/>
-          <w:szCs w:val="30"/>
-        </w:rPr>
-        <w:t xml:space="preserve"> follow up.</w:t>
+          <w:rFonts w:ascii="Times New Roman" w:eastAsia="Times New Roman" w:hAnsi="Times New Roman" w:cs="Times New Roman"/>
+          <w:sz w:val="30"/>
+          <w:szCs w:val="30"/>
+        </w:rPr>
+        <w:t xml:space="preserve">The study focused on TBI patients whose age lie within 18-50 range, Out of 128 patients 14 (11%) TBI patients belong to age category 11-20, 61 (48%) belong to age category 21-30, 23 (18%) TBI patients belong to age category 31-40, rest of 30 (23%) patients belong to 41-50 age category.  </w:t>
       </w:r>
     </w:p>
     <w:p>
       <w:pPr>
-        <w:pStyle w:val="Normal"/>
-        <w:rPr>
-          <w:rFonts w:ascii="Times New Roman" w:hAnsi="Times New Roman" w:eastAsia="Times New Roman" w:cs="Times New Roman"/>
+        <w:rPr>
+          <w:rFonts w:ascii="Times New Roman" w:eastAsia="Times New Roman" w:hAnsi="Times New Roman" w:cs="Times New Roman"/>
           <w:sz w:val="30"/>
           <w:szCs w:val="30"/>
         </w:rPr>
       </w:pPr>
-      <w:r>
-        <w:rPr/>
-      </w:r>
     </w:p>
-    <w:p>
-      <w:pPr>
-        <w:pStyle w:val="Normal"/>
-        <w:widowControl/>
-        <w:bidi w:val="0"/>
-        <w:spacing w:lineRule="auto" w:line="276" w:before="0" w:after="200"/>
-        <w:jc w:val="left"/>
-        <w:rPr/>
-      </w:pPr>
-      <w:r>
-        <w:rPr/>
-      </w:r>
-    </w:p>
+    <w:p/>
     <w:sectPr>
-      <w:type w:val="nextPage"/>
       <w:pgSz w:w="12240" w:h="15840"/>
-      <w:pgMar w:left="1440" w:right="1440" w:header="0" w:top="1440" w:footer="0" w:bottom="1440" w:gutter="0"/>
-      <w:pgNumType w:fmt="decimal"/>
-      <w:formProt w:val="false"/>
-      <w:textDirection w:val="lrTb"/>
-      <w:docGrid w:type="default" w:linePitch="360" w:charSpace="4294965247"/>
+      <w:pgMar w:top="1440" w:right="1440" w:bottom="1440" w:left="1440" w:header="0" w:footer="0" w:gutter="0"/>
+      <w:cols w:space="720"/>
+      <w:formProt w:val="0"/>
+      <w:docGrid w:linePitch="360" w:charSpace="-2049"/>
     </w:sectPr>
   </w:body>
 </w:document>
 </file>
 
 <file path=word/styles.xml><?xml version="1.0" encoding="utf-8"?>
-<w:styles xmlns:w="http://schemas.openxmlformats.org/wordprocessingml/2006/main" xmlns:w14="http://schemas.microsoft.com/office/word/2010/wordml" xmlns:mc="http://schemas.openxmlformats.org/markup-compatibility/2006" mc:Ignorable="w14">
+<w:styles xmlns:r="http://schemas.openxmlformats.org/officeDocument/2006/relationships" xmlns:w="http://schemas.openxmlformats.org/wordprocessingml/2006/main">
   <w:docDefaults>
     <w:rPrDefault>
       <w:rPr>
-        <w:rFonts w:ascii="Calibri" w:hAnsi="Calibri" w:eastAsia="" w:cs="" w:asciiTheme="minorHAnsi" w:cstheme="minorBidi" w:eastAsiaTheme="minorEastAsia" w:hAnsiTheme="minorHAnsi"/>
+        <w:rFonts w:asciiTheme="minorHAnsi" w:eastAsiaTheme="minorEastAsia" w:hAnsiTheme="minorHAnsi" w:cstheme="minorBidi"/>
         <w:sz w:val="22"/>
         <w:szCs w:val="22"/>
         <w:lang w:val="en-US" w:eastAsia="en-US" w:bidi="ar-SA"/>
       </w:rPr>
     </w:rPrDefault>
-    <w:pPrDefault>
-      <w:pPr/>
-    </w:pPrDefault>
+    <w:pPrDefault/>
   </w:docDefaults>
   <w:latentStyles w:defLockedState="0" w:defUIPriority="99" w:defSemiHidden="1" w:defUnhideWhenUsed="1" w:defQFormat="0" w:count="267">
-    <w:lsdException w:name="Normal" w:uiPriority="0" w:semiHidden="0" w:unhideWhenUsed="0" w:qFormat="1"/>
-    <w:lsdException w:name="heading 1" w:uiPriority="9" w:semiHidden="0" w:unhideWhenUsed="0" w:qFormat="1"/>
+    <w:lsdException w:name="Normal" w:semiHidden="0" w:uiPriority="0" w:unhideWhenUsed="0" w:qFormat="1"/>
+    <w:lsdException w:name="heading 1" w:semiHidden="0" w:uiPriority="9" w:unhideWhenUsed="0" w:qFormat="1"/>
     <w:lsdException w:name="heading 2" w:uiPriority="9" w:qFormat="1"/>
     <w:lsdException w:name="heading 3" w:uiPriority="9" w:qFormat="1"/>
     <w:lsdException w:name="heading 4" w:uiPriority="9" w:qFormat="1"/>
@@ -1358,284 +1524,137 @@
     <w:lsdException w:name="toc 8" w:uiPriority="39"/>
     <w:lsdException w:name="toc 9" w:uiPriority="39"/>
     <w:lsdException w:name="caption" w:uiPriority="35" w:qFormat="1"/>
-    <w:lsdException w:name="Title" w:uiPriority="10" w:semiHidden="0" w:unhideWhenUsed="0" w:qFormat="1"/>
+    <w:lsdException w:name="Title" w:semiHidden="0" w:uiPriority="10" w:unhideWhenUsed="0" w:qFormat="1"/>
     <w:lsdException w:name="Default Paragraph Font" w:uiPriority="1"/>
-    <w:lsdException w:name="Subtitle" w:uiPriority="11" w:semiHidden="0" w:unhideWhenUsed="0" w:qFormat="1"/>
-    <w:lsdException w:name="Strong" w:uiPriority="22" w:semiHidden="0" w:unhideWhenUsed="0" w:qFormat="1"/>
-    <w:lsdException w:name="Emphasis" w:uiPriority="20" w:semiHidden="0" w:unhideWhenUsed="0" w:qFormat="1"/>
-    <w:lsdException w:name="Table Grid" w:uiPriority="59" w:semiHidden="0" w:unhideWhenUsed="0"/>
+    <w:lsdException w:name="Subtitle" w:semiHidden="0" w:uiPriority="11" w:unhideWhenUsed="0" w:qFormat="1"/>
+    <w:lsdException w:name="Strong" w:semiHidden="0" w:uiPriority="22" w:unhideWhenUsed="0" w:qFormat="1"/>
+    <w:lsdException w:name="Emphasis" w:semiHidden="0" w:uiPriority="20" w:unhideWhenUsed="0" w:qFormat="1"/>
+    <w:lsdException w:name="Table Grid" w:semiHidden="0" w:uiPriority="59" w:unhideWhenUsed="0"/>
     <w:lsdException w:name="Placeholder Text" w:unhideWhenUsed="0"/>
-    <w:lsdException w:name="No Spacing" w:uiPriority="1" w:semiHidden="0" w:unhideWhenUsed="0" w:qFormat="1"/>
-    <w:lsdException w:name="Light Shading" w:uiPriority="60" w:semiHidden="0" w:unhideWhenUsed="0"/>
-    <w:lsdException w:name="Light List" w:uiPriority="61" w:semiHidden="0" w:unhideWhenUsed="0"/>
-    <w:lsdException w:name="Light Grid" w:uiPriority="62" w:semiHidden="0" w:unhideWhenUsed="0"/>
-    <w:lsdException w:name="Medium Shading 1" w:uiPriority="63" w:semiHidden="0" w:unhideWhenUsed="0"/>
-    <w:lsdException w:name="Medium Shading 2" w:uiPriority="64" w:semiHidden="0" w:unhideWhenUsed="0"/>
-    <w:lsdException w:name="Medium List 1" w:uiPriority="65" w:semiHidden="0" w:unhideWhenUsed="0"/>
-    <w:lsdException w:name="Medium List 2" w:uiPriority="66" w:semiHidden="0" w:unhideWhenUsed="0"/>
-    <w:lsdException w:name="Medium Grid 1" w:uiPriority="67" w:semiHidden="0" w:unhideWhenUsed="0"/>
-    <w:lsdException w:name="Medium Grid 2" w:uiPriority="68" w:semiHidden="0" w:unhideWhenUsed="0"/>
-    <w:lsdException w:name="Medium Grid 3" w:uiPriority="69" w:semiHidden="0" w:unhideWhenUsed="0"/>
-    <w:lsdException w:name="Dark List" w:uiPriority="70" w:semiHidden="0" w:unhideWhenUsed="0"/>
-    <w:lsdException w:name="Colorful Shading" w:uiPriority="71" w:semiHidden="0" w:unhideWhenUsed="0"/>
-    <w:lsdException w:name="Colorful List" w:uiPriority="72" w:semiHidden="0" w:unhideWhenUsed="0"/>
-    <w:lsdException w:name="Colorful Grid" w:uiPriority="73" w:semiHidden="0" w:unhideWhenUsed="0"/>
-    <w:lsdException w:name="Light Shading Accent 1" w:uiPriority="60" w:semiHidden="0" w:unhideWhenUsed="0"/>
-    <w:lsdException w:name="Light List Accent 1" w:uiPriority="61" w:semiHidden="0" w:unhideWhenUsed="0"/>
-    <w:lsdException w:name="Light Grid Accent 1" w:uiPriority="62" w:semiHidden="0" w:unhideWhenUsed="0"/>
-    <w:lsdException w:name="Medium Shading 1 Accent 1" w:uiPriority="63" w:semiHidden="0" w:unhideWhenUsed="0"/>
-    <w:lsdException w:name="Medium Shading 2 Accent 1" w:uiPriority="64" w:semiHidden="0" w:unhideWhenUsed="0"/>
-    <w:lsdException w:name="Medium List 1 Accent 1" w:uiPriority="65" w:semiHidden="0" w:unhideWhenUsed="0"/>
+    <w:lsdException w:name="No Spacing" w:semiHidden="0" w:uiPriority="1" w:unhideWhenUsed="0" w:qFormat="1"/>
+    <w:lsdException w:name="Light Shading" w:semiHidden="0" w:uiPriority="60" w:unhideWhenUsed="0"/>
+    <w:lsdException w:name="Light List" w:semiHidden="0" w:uiPriority="61" w:unhideWhenUsed="0"/>
+    <w:lsdException w:name="Light Grid" w:semiHidden="0" w:uiPriority="62" w:unhideWhenUsed="0"/>
+    <w:lsdException w:name="Medium Shading 1" w:semiHidden="0" w:uiPriority="63" w:unhideWhenUsed="0"/>
+    <w:lsdException w:name="Medium Shading 2" w:semiHidden="0" w:uiPriority="64" w:unhideWhenUsed="0"/>
+    <w:lsdException w:name="Medium List 1" w:semiHidden="0" w:uiPriority="65" w:unhideWhenUsed="0"/>
+    <w:lsdException w:name="Medium List 2" w:semiHidden="0" w:uiPriority="66" w:unhideWhenUsed="0"/>
+    <w:lsdException w:name="Medium Grid 1" w:semiHidden="0" w:uiPriority="67" w:unhideWhenUsed="0"/>
+    <w:lsdException w:name="Medium Grid 2" w:semiHidden="0" w:uiPriority="68" w:unhideWhenUsed="0"/>
+    <w:lsdException w:name="Medium Grid 3" w:semiHidden="0" w:uiPriority="69" w:unhideWhenUsed="0"/>
+    <w:lsdException w:name="Dark List" w:semiHidden="0" w:uiPriority="70" w:unhideWhenUsed="0"/>
+    <w:lsdException w:name="Colorful Shading" w:semiHidden="0" w:uiPriority="71" w:unhideWhenUsed="0"/>
+    <w:lsdException w:name="Colorful List" w:semiHidden="0" w:uiPriority="72" w:unhideWhenUsed="0"/>
+    <w:lsdException w:name="Colorful Grid" w:semiHidden="0" w:uiPriority="73" w:unhideWhenUsed="0"/>
+    <w:lsdException w:name="Light Shading Accent 1" w:semiHidden="0" w:uiPriority="60" w:unhideWhenUsed="0"/>
+    <w:lsdException w:name="Light List Accent 1" w:semiHidden="0" w:uiPriority="61" w:unhideWhenUsed="0"/>
+    <w:lsdException w:name="Light Grid Accent 1" w:semiHidden="0" w:uiPriority="62" w:unhideWhenUsed="0"/>
+    <w:lsdException w:name="Medium Shading 1 Accent 1" w:semiHidden="0" w:uiPriority="63" w:unhideWhenUsed="0"/>
+    <w:lsdException w:name="Medium Shading 2 Accent 1" w:semiHidden="0" w:uiPriority="64" w:unhideWhenUsed="0"/>
+    <w:lsdException w:name="Medium List 1 Accent 1" w:semiHidden="0" w:uiPriority="65" w:unhideWhenUsed="0"/>
     <w:lsdException w:name="Revision" w:unhideWhenUsed="0"/>
-    <w:lsdException w:name="List Paragraph" w:uiPriority="34" w:semiHidden="0" w:unhideWhenUsed="0" w:qFormat="1"/>
-    <w:lsdException w:name="Quote" w:uiPriority="29" w:semiHidden="0" w:unhideWhenUsed="0" w:qFormat="1"/>
-    <w:lsdException w:name="Intense Quote" w:uiPriority="30" w:semiHidden="0" w:unhideWhenUsed="0" w:qFormat="1"/>
-    <w:lsdException w:name="Medium List 2 Accent 1" w:uiPriority="66" w:semiHidden="0" w:unhideWhenUsed="0"/>
-    <w:lsdException w:name="Medium Grid 1 Accent 1" w:uiPriority="67" w:semiHidden="0" w:unhideWhenUsed="0"/>
-    <w:lsdException w:name="Medium Grid 2 Accent 1" w:uiPriority="68" w:semiHidden="0" w:unhideWhenUsed="0"/>
-    <w:lsdException w:name="Medium Grid 3 Accent 1" w:uiPriority="69" w:semiHidden="0" w:unhideWhenUsed="0"/>
-    <w:lsdException w:name="Dark List Accent 1" w:uiPriority="70" w:semiHidden="0" w:unhideWhenUsed="0"/>
-    <w:lsdException w:name="Colorful Shading Accent 1" w:uiPriority="71" w:semiHidden="0" w:unhideWhenUsed="0"/>
-    <w:lsdException w:name="Colorful List Accent 1" w:uiPriority="72" w:semiHidden="0" w:unhideWhenUsed="0"/>
-    <w:lsdException w:name="Colorful Grid Accent 1" w:uiPriority="73" w:semiHidden="0" w:unhideWhenUsed="0"/>
-    <w:lsdException w:name="Light Shading Accent 2" w:uiPriority="60" w:semiHidden="0" w:unhideWhenUsed="0"/>
-    <w:lsdException w:name="Light List Accent 2" w:uiPriority="61" w:semiHidden="0" w:unhideWhenUsed="0"/>
-    <w:lsdException w:name="Light Grid Accent 2" w:uiPriority="62" w:semiHidden="0" w:unhideWhenUsed="0"/>
-    <w:lsdException w:name="Medium Shading 1 Accent 2" w:uiPriority="63" w:semiHidden="0" w:unhideWhenUsed="0"/>
-    <w:lsdException w:name="Medium Shading 2 Accent 2" w:uiPriority="64" w:semiHidden="0" w:unhideWhenUsed="0"/>
-    <w:lsdException w:name="Medium List 1 Accent 2" w:uiPriority="65" w:semiHidden="0" w:unhideWhenUsed="0"/>
-    <w:lsdException w:name="Medium List 2 Accent 2" w:uiPriority="66" w:semiHidden="0" w:unhideWhenUsed="0"/>
-    <w:lsdException w:name="Medium Grid 1 Accent 2" w:uiPriority="67" w:semiHidden="0" w:unhideWhenUsed="0"/>
-    <w:lsdException w:name="Medium Grid 2 Accent 2" w:uiPriority="68" w:semiHidden="0" w:unhideWhenUsed="0"/>
-    <w:lsdException w:name="Medium Grid 3 Accent 2" w:uiPriority="69" w:semiHidden="0" w:unhideWhenUsed="0"/>
-    <w:lsdException w:name="Dark List Accent 2" w:uiPriority="70" w:semiHidden="0" w:unhideWhenUsed="0"/>
-    <w:lsdException w:name="Colorful Shading Accent 2" w:uiPriority="71" w:semiHidden="0" w:unhideWhenUsed="0"/>
-    <w:lsdException w:name="Colorful List Accent 2" w:uiPriority="72" w:semiHidden="0" w:unhideWhenUsed="0"/>
-    <w:lsdException w:name="Colorful Grid Accent 2" w:uiPriority="73" w:semiHidden="0" w:unhideWhenUsed="0"/>
-    <w:lsdException w:name="Light Shading Accent 3" w:uiPriority="60" w:semiHidden="0" w:unhideWhenUsed="0"/>
-    <w:lsdException w:name="Light List Accent 3" w:uiPriority="61" w:semiHidden="0" w:unhideWhenUsed="0"/>
-    <w:lsdException w:name="Light Grid Accent 3" w:uiPriority="62" w:semiHidden="0" w:unhideWhenUsed="0"/>
-    <w:lsdException w:name="Medium Shading 1 Accent 3" w:uiPriority="63" w:semiHidden="0" w:unhideWhenUsed="0"/>
-    <w:lsdException w:name="Medium Shading 2 Accent 3" w:uiPriority="64" w:semiHidden="0" w:unhideWhenUsed="0"/>
-    <w:lsdException w:name="Medium List 1 Accent 3" w:uiPriority="65" w:semiHidden="0" w:unhideWhenUsed="0"/>
-    <w:lsdException w:name="Medium List 2 Accent 3" w:uiPriority="66" w:semiHidden="0" w:unhideWhenUsed="0"/>
-    <w:lsdException w:name="Medium Grid 1 Accent 3" w:uiPriority="67" w:semiHidden="0" w:unhideWhenUsed="0"/>
-    <w:lsdException w:name="Medium Grid 2 Accent 3" w:uiPriority="68" w:semiHidden="0" w:unhideWhenUsed="0"/>
-    <w:lsdException w:name="Medium Grid 3 Accent 3" w:uiPriority="69" w:semiHidden="0" w:unhideWhenUsed="0"/>
-    <w:lsdException w:name="Dark List Accent 3" w:uiPriority="70" w:semiHidden="0" w:unhideWhenUsed="0"/>
-    <w:lsdException w:name="Colorful Shading Accent 3" w:uiPriority="71" w:semiHidden="0" w:unhideWhenUsed="0"/>
-    <w:lsdException w:name="Colorful List Accent 3" w:uiPriority="72" w:semiHidden="0" w:unhideWhenUsed="0"/>
-    <w:lsdException w:name="Colorful Grid Accent 3" w:uiPriority="73" w:semiHidden="0" w:unhideWhenUsed="0"/>
-    <w:lsdException w:name="Light Shading Accent 4" w:uiPriority="60" w:semiHidden="0" w:unhideWhenUsed="0"/>
-    <w:lsdException w:name="Light List Accent 4" w:uiPriority="61" w:semiHidden="0" w:unhideWhenUsed="0"/>
-    <w:lsdException w:name="Light Grid Accent 4" w:uiPriority="62" w:semiHidden="0" w:unhideWhenUsed="0"/>
-    <w:lsdException w:name="Medium Shading 1 Accent 4" w:uiPriority="63" w:semiHidden="0" w:unhideWhenUsed="0"/>
-    <w:lsdException w:name="Medium Shading 2 Accent 4" w:uiPriority="64" w:semiHidden="0" w:unhideWhenUsed="0"/>
-    <w:lsdException w:name="Medium List 1 Accent 4" w:uiPriority="65" w:semiHidden="0" w:unhideWhenUsed="0"/>
-    <w:lsdException w:name="Medium List 2 Accent 4" w:uiPriority="66" w:semiHidden="0" w:unhideWhenUsed="0"/>
-    <w:lsdException w:name="Medium Grid 1 Accent 4" w:uiPriority="67" w:semiHidden="0" w:unhideWhenUsed="0"/>
-    <w:lsdException w:name="Medium Grid 2 Accent 4" w:uiPriority="68" w:semiHidden="0" w:unhideWhenUsed="0"/>
-    <w:lsdException w:name="Medium Grid 3 Accent 4" w:uiPriority="69" w:semiHidden="0" w:unhideWhenUsed="0"/>
-    <w:lsdException w:name="Dark List Accent 4" w:uiPriority="70" w:semiHidden="0" w:unhideWhenUsed="0"/>
-    <w:lsdException w:name="Colorful Shading Accent 4" w:uiPriority="71" w:semiHidden="0" w:unhideWhenUsed="0"/>
-    <w:lsdException w:name="Colorful List Accent 4" w:uiPriority="72" w:semiHidden="0" w:unhideWhenUsed="0"/>
-    <w:lsdException w:name="Colorful Grid Accent 4" w:uiPriority="73" w:semiHidden="0" w:unhideWhenUsed="0"/>
-    <w:lsdException w:name="Light Shading Accent 5" w:uiPriority="60" w:semiHidden="0" w:unhideWhenUsed="0"/>
-    <w:lsdException w:name="Light List Accent 5" w:uiPriority="61" w:semiHidden="0" w:unhideWhenUsed="0"/>
-    <w:lsdException w:name="Light Grid Accent 5" w:uiPriority="62" w:semiHidden="0" w:unhideWhenUsed="0"/>
-    <w:lsdException w:name="Medium Shading 1 Accent 5" w:uiPriority="63" w:semiHidden="0" w:unhideWhenUsed="0"/>
-    <w:lsdException w:name="Medium Shading 2 Accent 5" w:uiPriority="64" w:semiHidden="0" w:unhideWhenUsed="0"/>
-    <w:lsdException w:name="Medium List 1 Accent 5" w:uiPriority="65" w:semiHidden="0" w:unhideWhenUsed="0"/>
-    <w:lsdException w:name="Medium List 2 Accent 5" w:uiPriority="66" w:semiHidden="0" w:unhideWhenUsed="0"/>
-    <w:lsdException w:name="Medium Grid 1 Accent 5" w:uiPriority="67" w:semiHidden="0" w:unhideWhenUsed="0"/>
-    <w:lsdException w:name="Medium Grid 2 Accent 5" w:uiPriority="68" w:semiHidden="0" w:unhideWhenUsed="0"/>
-    <w:lsdException w:name="Medium Grid 3 Accent 5" w:uiPriority="69" w:semiHidden="0" w:unhideWhenUsed="0"/>
-    <w:lsdException w:name="Dark List Accent 5" w:uiPriority="70" w:semiHidden="0" w:unhideWhenUsed="0"/>
-    <w:lsdException w:name="Colorful Shading Accent 5" w:uiPriority="71" w:semiHidden="0" w:unhideWhenUsed="0"/>
-    <w:lsdException w:name="Colorful List Accent 5" w:uiPriority="72" w:semiHidden="0" w:unhideWhenUsed="0"/>
-    <w:lsdException w:name="Colorful Grid Accent 5" w:uiPriority="73" w:semiHidden="0" w:unhideWhenUsed="0"/>
-    <w:lsdException w:name="Light Shading Accent 6" w:uiPriority="60" w:semiHidden="0" w:unhideWhenUsed="0"/>
-    <w:lsdException w:name="Light List Accent 6" w:uiPriority="61" w:semiHidden="0" w:unhideWhenUsed="0"/>
-    <w:lsdException w:name="Light Grid Accent 6" w:uiPriority="62" w:semiHidden="0" w:unhideWhenUsed="0"/>
-    <w:lsdException w:name="Medium Shading 1 Accent 6" w:uiPriority="63" w:semiHidden="0" w:unhideWhenUsed="0"/>
-    <w:lsdException w:name="Medium Shading 2 Accent 6" w:uiPriority="64" w:semiHidden="0" w:unhideWhenUsed="0"/>
-    <w:lsdException w:name="Medium List 1 Accent 6" w:uiPriority="65" w:semiHidden="0" w:unhideWhenUsed="0"/>
-    <w:lsdException w:name="Medium List 2 Accent 6" w:uiPriority="66" w:semiHidden="0" w:unhideWhenUsed="0"/>
-    <w:lsdException w:name="Medium Grid 1 Accent 6" w:uiPriority="67" w:semiHidden="0" w:unhideWhenUsed="0"/>
-    <w:lsdException w:name="Medium Grid 2 Accent 6" w:uiPriority="68" w:semiHidden="0" w:unhideWhenUsed="0"/>
-    <w:lsdException w:name="Medium Grid 3 Accent 6" w:uiPriority="69" w:semiHidden="0" w:unhideWhenUsed="0"/>
-    <w:lsdException w:name="Dark List Accent 6" w:uiPriority="70" w:semiHidden="0" w:unhideWhenUsed="0"/>
-    <w:lsdException w:name="Colorful Shading Accent 6" w:uiPriority="71" w:semiHidden="0" w:unhideWhenUsed="0"/>
-    <w:lsdException w:name="Colorful List Accent 6" w:uiPriority="72" w:semiHidden="0" w:unhideWhenUsed="0"/>
-    <w:lsdException w:name="Colorful Grid Accent 6" w:uiPriority="73" w:semiHidden="0" w:unhideWhenUsed="0"/>
-    <w:lsdException w:name="Subtle Emphasis" w:uiPriority="19" w:semiHidden="0" w:unhideWhenUsed="0" w:qFormat="1"/>
-    <w:lsdException w:name="Intense Emphasis" w:uiPriority="21" w:semiHidden="0" w:unhideWhenUsed="0" w:qFormat="1"/>
-    <w:lsdException w:name="Subtle Reference" w:uiPriority="31" w:semiHidden="0" w:unhideWhenUsed="0" w:qFormat="1"/>
-    <w:lsdException w:name="Intense Reference" w:uiPriority="32" w:semiHidden="0" w:unhideWhenUsed="0" w:qFormat="1"/>
-    <w:lsdException w:name="Book Title" w:uiPriority="33" w:semiHidden="0" w:unhideWhenUsed="0" w:qFormat="1"/>
+    <w:lsdException w:name="List Paragraph" w:semiHidden="0" w:uiPriority="34" w:unhideWhenUsed="0" w:qFormat="1"/>
+    <w:lsdException w:name="Quote" w:semiHidden="0" w:uiPriority="29" w:unhideWhenUsed="0" w:qFormat="1"/>
+    <w:lsdException w:name="Intense Quote" w:semiHidden="0" w:uiPriority="30" w:unhideWhenUsed="0" w:qFormat="1"/>
+    <w:lsdException w:name="Medium List 2 Accent 1" w:semiHidden="0" w:uiPriority="66" w:unhideWhenUsed="0"/>
+    <w:lsdException w:name="Medium Grid 1 Accent 1" w:semiHidden="0" w:uiPriority="67" w:unhideWhenUsed="0"/>
+    <w:lsdException w:name="Medium Grid 2 Accent 1" w:semiHidden="0" w:uiPriority="68" w:unhideWhenUsed="0"/>
+    <w:lsdException w:name="Medium Grid 3 Accent 1" w:semiHidden="0" w:uiPriority="69" w:unhideWhenUsed="0"/>
+    <w:lsdException w:name="Dark List Accent 1" w:semiHidden="0" w:uiPriority="70" w:unhideWhenUsed="0"/>
+    <w:lsdException w:name="Colorful Shading Accent 1" w:semiHidden="0" w:uiPriority="71" w:unhideWhenUsed="0"/>
+    <w:lsdException w:name="Colorful List Accent 1" w:semiHidden="0" w:uiPriority="72" w:unhideWhenUsed="0"/>
+    <w:lsdException w:name="Colorful Grid Accent 1" w:semiHidden="0" w:uiPriority="73" w:unhideWhenUsed="0"/>
+    <w:lsdException w:name="Light Shading Accent 2" w:semiHidden="0" w:uiPriority="60" w:unhideWhenUsed="0"/>
+    <w:lsdException w:name="Light List Accent 2" w:semiHidden="0" w:uiPriority="61" w:unhideWhenUsed="0"/>
+    <w:lsdException w:name="Light Grid Accent 2" w:semiHidden="0" w:uiPriority="62" w:unhideWhenUsed="0"/>
+    <w:lsdException w:name="Medium Shading 1 Accent 2" w:semiHidden="0" w:uiPriority="63" w:unhideWhenUsed="0"/>
+    <w:lsdException w:name="Medium Shading 2 Accent 2" w:semiHidden="0" w:uiPriority="64" w:unhideWhenUsed="0"/>
+    <w:lsdException w:name="Medium List 1 Accent 2" w:semiHidden="0" w:uiPriority="65" w:unhideWhenUsed="0"/>
+    <w:lsdException w:name="Medium List 2 Accent 2" w:semiHidden="0" w:uiPriority="66" w:unhideWhenUsed="0"/>
+    <w:lsdException w:name="Medium Grid 1 Accent 2" w:semiHidden="0" w:uiPriority="67" w:unhideWhenUsed="0"/>
+    <w:lsdException w:name="Medium Grid 2 Accent 2" w:semiHidden="0" w:uiPriority="68" w:unhideWhenUsed="0"/>
+    <w:lsdException w:name="Medium Grid 3 Accent 2" w:semiHidden="0" w:uiPriority="69" w:unhideWhenUsed="0"/>
+    <w:lsdException w:name="Dark List Accent 2" w:semiHidden="0" w:uiPriority="70" w:unhideWhenUsed="0"/>
+    <w:lsdException w:name="Colorful Shading Accent 2" w:semiHidden="0" w:uiPriority="71" w:unhideWhenUsed="0"/>
+    <w:lsdException w:name="Colorful List Accent 2" w:semiHidden="0" w:uiPriority="72" w:unhideWhenUsed="0"/>
+    <w:lsdException w:name="Colorful Grid Accent 2" w:semiHidden="0" w:uiPriority="73" w:unhideWhenUsed="0"/>
+    <w:lsdException w:name="Light Shading Accent 3" w:semiHidden="0" w:uiPriority="60" w:unhideWhenUsed="0"/>
+    <w:lsdException w:name="Light List Accent 3" w:semiHidden="0" w:uiPriority="61" w:unhideWhenUsed="0"/>
+    <w:lsdException w:name="Light Grid Accent 3" w:semiHidden="0" w:uiPriority="62" w:unhideWhenUsed="0"/>
+    <w:lsdException w:name="Medium Shading 1 Accent 3" w:semiHidden="0" w:uiPriority="63" w:unhideWhenUsed="0"/>
+    <w:lsdException w:name="Medium Shading 2 Accent 3" w:semiHidden="0" w:uiPriority="64" w:unhideWhenUsed="0"/>
+    <w:lsdException w:name="Medium List 1 Accent 3" w:semiHidden="0" w:uiPriority="65" w:unhideWhenUsed="0"/>
+    <w:lsdException w:name="Medium List 2 Accent 3" w:semiHidden="0" w:uiPriority="66" w:unhideWhenUsed="0"/>
+    <w:lsdException w:name="Medium Grid 1 Accent 3" w:semiHidden="0" w:uiPriority="67" w:unhideWhenUsed="0"/>
+    <w:lsdException w:name="Medium Grid 2 Accent 3" w:semiHidden="0" w:uiPriority="68" w:unhideWhenUsed="0"/>
+    <w:lsdException w:name="Medium Grid 3 Accent 3" w:semiHidden="0" w:uiPriority="69" w:unhideWhenUsed="0"/>
+    <w:lsdException w:name="Dark List Accent 3" w:semiHidden="0" w:uiPriority="70" w:unhideWhenUsed="0"/>
+    <w:lsdException w:name="Colorful Shading Accent 3" w:semiHidden="0" w:uiPriority="71" w:unhideWhenUsed="0"/>
+    <w:lsdException w:name="Colorful List Accent 3" w:semiHidden="0" w:uiPriority="72" w:unhideWhenUsed="0"/>
+    <w:lsdException w:name="Colorful Grid Accent 3" w:semiHidden="0" w:uiPriority="73" w:unhideWhenUsed="0"/>
+    <w:lsdException w:name="Light Shading Accent 4" w:semiHidden="0" w:uiPriority="60" w:unhideWhenUsed="0"/>
+    <w:lsdException w:name="Light List Accent 4" w:semiHidden="0" w:uiPriority="61" w:unhideWhenUsed="0"/>
+    <w:lsdException w:name="Light Grid Accent 4" w:semiHidden="0" w:uiPriority="62" w:unhideWhenUsed="0"/>
+    <w:lsdException w:name="Medium Shading 1 Accent 4" w:semiHidden="0" w:uiPriority="63" w:unhideWhenUsed="0"/>
+    <w:lsdException w:name="Medium Shading 2 Accent 4" w:semiHidden="0" w:uiPriority="64" w:unhideWhenUsed="0"/>
+    <w:lsdException w:name="Medium List 1 Accent 4" w:semiHidden="0" w:uiPriority="65" w:unhideWhenUsed="0"/>
+    <w:lsdException w:name="Medium List 2 Accent 4" w:semiHidden="0" w:uiPriority="66" w:unhideWhenUsed="0"/>
+    <w:lsdException w:name="Medium Grid 1 Accent 4" w:semiHidden="0" w:uiPriority="67" w:unhideWhenUsed="0"/>
+    <w:lsdException w:name="Medium Grid 2 Accent 4" w:semiHidden="0" w:uiPriority="68" w:unhideWhenUsed="0"/>
+    <w:lsdException w:name="Medium Grid 3 Accent 4" w:semiHidden="0" w:uiPriority="69" w:unhideWhenUsed="0"/>
+    <w:lsdException w:name="Dark List Accent 4" w:semiHidden="0" w:uiPriority="70" w:unhideWhenUsed="0"/>
+    <w:lsdException w:name="Colorful Shading Accent 4" w:semiHidden="0" w:uiPriority="71" w:unhideWhenUsed="0"/>
+    <w:lsdException w:name="Colorful List Accent 4" w:semiHidden="0" w:uiPriority="72" w:unhideWhenUsed="0"/>
+    <w:lsdException w:name="Colorful Grid Accent 4" w:semiHidden="0" w:uiPriority="73" w:unhideWhenUsed="0"/>
+    <w:lsdException w:name="Light Shading Accent 5" w:semiHidden="0" w:uiPriority="60" w:unhideWhenUsed="0"/>
+    <w:lsdException w:name="Light List Accent 5" w:semiHidden="0" w:uiPriority="61" w:unhideWhenUsed="0"/>
+    <w:lsdException w:name="Light Grid Accent 5" w:semiHidden="0" w:uiPriority="62" w:unhideWhenUsed="0"/>
+    <w:lsdException w:name="Medium Shading 1 Accent 5" w:semiHidden="0" w:uiPriority="63" w:unhideWhenUsed="0"/>
+    <w:lsdException w:name="Medium Shading 2 Accent 5" w:semiHidden="0" w:uiPriority="64" w:unhideWhenUsed="0"/>
+    <w:lsdException w:name="Medium List 1 Accent 5" w:semiHidden="0" w:uiPriority="65" w:unhideWhenUsed="0"/>
+    <w:lsdException w:name="Medium List 2 Accent 5" w:semiHidden="0" w:uiPriority="66" w:unhideWhenUsed="0"/>
+    <w:lsdException w:name="Medium Grid 1 Accent 5" w:semiHidden="0" w:uiPriority="67" w:unhideWhenUsed="0"/>
+    <w:lsdException w:name="Medium Grid 2 Accent 5" w:semiHidden="0" w:uiPriority="68" w:unhideWhenUsed="0"/>
+    <w:lsdException w:name="Medium Grid 3 Accent 5" w:semiHidden="0" w:uiPriority="69" w:unhideWhenUsed="0"/>
+    <w:lsdException w:name="Dark List Accent 5" w:semiHidden="0" w:uiPriority="70" w:unhideWhenUsed="0"/>
+    <w:lsdException w:name="Colorful Shading Accent 5" w:semiHidden="0" w:uiPriority="71" w:unhideWhenUsed="0"/>
+    <w:lsdException w:name="Colorful List Accent 5" w:semiHidden="0" w:uiPriority="72" w:unhideWhenUsed="0"/>
+    <w:lsdException w:name="Colorful Grid Accent 5" w:semiHidden="0" w:uiPriority="73" w:unhideWhenUsed="0"/>
+    <w:lsdException w:name="Light Shading Accent 6" w:semiHidden="0" w:uiPriority="60" w:unhideWhenUsed="0"/>
+    <w:lsdException w:name="Light List Accent 6" w:semiHidden="0" w:uiPriority="61" w:unhideWhenUsed="0"/>
+    <w:lsdException w:name="Light Grid Accent 6" w:semiHidden="0" w:uiPriority="62" w:unhideWhenUsed="0"/>
+    <w:lsdException w:name="Medium Shading 1 Accent 6" w:semiHidden="0" w:uiPriority="63" w:unhideWhenUsed="0"/>
+    <w:lsdException w:name="Medium Shading 2 Accent 6" w:semiHidden="0" w:uiPriority="64" w:unhideWhenUsed="0"/>
+    <w:lsdException w:name="Medium List 1 Accent 6" w:semiHidden="0" w:uiPriority="65" w:unhideWhenUsed="0"/>
+    <w:lsdException w:name="Medium List 2 Accent 6" w:semiHidden="0" w:uiPriority="66" w:unhideWhenUsed="0"/>
+    <w:lsdException w:name="Medium Grid 1 Accent 6" w:semiHidden="0" w:uiPriority="67" w:unhideWhenUsed="0"/>
+    <w:lsdException w:name="Medium Grid 2 Accent 6" w:semiHidden="0" w:uiPriority="68" w:unhideWhenUsed="0"/>
+    <w:lsdException w:name="Medium Grid 3 Accent 6" w:semiHidden="0" w:uiPriority="69" w:unhideWhenUsed="0"/>
+    <w:lsdException w:name="Dark List Accent 6" w:semiHidden="0" w:uiPriority="70" w:unhideWhenUsed="0"/>
+    <w:lsdException w:name="Colorful Shading Accent 6" w:semiHidden="0" w:uiPriority="71" w:unhideWhenUsed="0"/>
+    <w:lsdException w:name="Colorful List Accent 6" w:semiHidden="0" w:uiPriority="72" w:unhideWhenUsed="0"/>
+    <w:lsdException w:name="Colorful Grid Accent 6" w:semiHidden="0" w:uiPriority="73" w:unhideWhenUsed="0"/>
+    <w:lsdException w:name="Subtle Emphasis" w:semiHidden="0" w:uiPriority="19" w:unhideWhenUsed="0" w:qFormat="1"/>
+    <w:lsdException w:name="Intense Emphasis" w:semiHidden="0" w:uiPriority="21" w:unhideWhenUsed="0" w:qFormat="1"/>
+    <w:lsdException w:name="Subtle Reference" w:semiHidden="0" w:uiPriority="31" w:unhideWhenUsed="0" w:qFormat="1"/>
+    <w:lsdException w:name="Intense Reference" w:semiHidden="0" w:uiPriority="32" w:unhideWhenUsed="0" w:qFormat="1"/>
+    <w:lsdException w:name="Book Title" w:semiHidden="0" w:uiPriority="33" w:unhideWhenUsed="0" w:qFormat="1"/>
     <w:lsdException w:name="Bibliography" w:uiPriority="37"/>
     <w:lsdException w:name="TOC Heading" w:uiPriority="39" w:qFormat="1"/>
   </w:latentStyles>
-  <w:style w:type="paragraph" w:styleId="Normal" w:default="1">
+  <w:style w:type="paragraph" w:default="1" w:styleId="Normal">
     <w:name w:val="Normal"/>
     <w:qFormat/>
-    <w:rsid w:val="003a2120"/>
+    <w:rsid w:val="003A2120"/>
     <w:pPr>
-      <w:widowControl/>
-      <w:bidi w:val="0"/>
-      <w:spacing w:lineRule="auto" w:line="276" w:before="0" w:after="200"/>
-      <w:jc w:val="left"/>
+      <w:spacing w:after="200" w:line="276" w:lineRule="auto"/>
     </w:pPr>
-    <w:rPr>
-      <w:rFonts w:ascii="Calibri" w:hAnsi="Calibri" w:eastAsia="" w:cs="" w:asciiTheme="minorHAnsi" w:cstheme="minorBidi" w:eastAsiaTheme="minorEastAsia" w:hAnsiTheme="minorHAnsi"/>
-      <w:color w:val="auto"/>
-      <w:sz w:val="22"/>
-      <w:szCs w:val="22"/>
-      <w:lang w:val="en-US" w:eastAsia="en-US" w:bidi="ar-SA"/>
-    </w:rPr>
   </w:style>
-  <w:style w:type="character" w:styleId="DefaultParagraphFont" w:default="1">
+  <w:style w:type="character" w:default="1" w:styleId="DefaultParagraphFont">
     <w:name w:val="Default Paragraph Font"/>
     <w:uiPriority w:val="1"/>
     <w:semiHidden/>
     <w:unhideWhenUsed/>
-    <w:qFormat/>
-    <w:rPr/>
-  </w:style>
-  <w:style w:type="character" w:styleId="BalloonTextChar" w:customStyle="1">
-    <w:name w:val="Balloon Text Char"/>
-    <w:basedOn w:val="DefaultParagraphFont"/>
-    <w:link w:val="BalloonText"/>
-    <w:uiPriority w:val="99"/>
-    <w:semiHidden/>
-    <w:qFormat/>
-    <w:rsid w:val="00c12689"/>
-    <w:rPr>
-      <w:rFonts w:ascii="Tahoma" w:hAnsi="Tahoma" w:cs="Tahoma"/>
-      <w:sz w:val="16"/>
-      <w:szCs w:val="16"/>
-    </w:rPr>
-  </w:style>
-  <w:style w:type="paragraph" w:styleId="Heading" w:customStyle="1">
-    <w:name w:val="Heading"/>
-    <w:basedOn w:val="Normal"/>
-    <w:next w:val="TextBody"/>
-    <w:qFormat/>
-    <w:rsid w:val="003a2120"/>
-    <w:pPr>
-      <w:keepNext/>
-      <w:spacing w:before="240" w:after="120"/>
-    </w:pPr>
-    <w:rPr>
-      <w:rFonts w:ascii="Liberation Sans" w:hAnsi="Liberation Sans" w:eastAsia="Microsoft YaHei" w:cs="Lucida Sans"/>
-      <w:sz w:val="28"/>
-      <w:szCs w:val="28"/>
-    </w:rPr>
-  </w:style>
-  <w:style w:type="paragraph" w:styleId="TextBody">
-    <w:name w:val="Body Text"/>
-    <w:basedOn w:val="Normal"/>
-    <w:rsid w:val="003a2120"/>
-    <w:pPr>
-      <w:spacing w:lineRule="auto" w:line="288" w:before="0" w:after="140"/>
-    </w:pPr>
-    <w:rPr/>
-  </w:style>
-  <w:style w:type="paragraph" w:styleId="List">
-    <w:name w:val="List"/>
-    <w:basedOn w:val="TextBody"/>
-    <w:rsid w:val="003a2120"/>
-    <w:pPr/>
-    <w:rPr>
-      <w:rFonts w:cs="Lucida Sans"/>
-    </w:rPr>
-  </w:style>
-  <w:style w:type="paragraph" w:styleId="Caption">
-    <w:name w:val="Caption"/>
-    <w:basedOn w:val="Normal"/>
-    <w:qFormat/>
-    <w:pPr>
-      <w:suppressLineNumbers/>
-      <w:spacing w:before="120" w:after="120"/>
-    </w:pPr>
-    <w:rPr>
-      <w:rFonts w:cs="Lucida Sans"/>
-      <w:i/>
-      <w:iCs/>
-      <w:sz w:val="24"/>
-      <w:szCs w:val="24"/>
-    </w:rPr>
-  </w:style>
-  <w:style w:type="paragraph" w:styleId="Index" w:customStyle="1">
-    <w:name w:val="Index"/>
-    <w:basedOn w:val="Normal"/>
-    <w:qFormat/>
-    <w:rsid w:val="003a2120"/>
-    <w:pPr>
-      <w:suppressLineNumbers/>
-    </w:pPr>
-    <w:rPr>
-      <w:rFonts w:cs="Lucida Sans"/>
-    </w:rPr>
-  </w:style>
-  <w:style w:type="paragraph" w:styleId="Caption1">
-    <w:name w:val="caption"/>
-    <w:basedOn w:val="Normal"/>
-    <w:qFormat/>
-    <w:rsid w:val="003a2120"/>
-    <w:pPr>
-      <w:suppressLineNumbers/>
-      <w:spacing w:before="120" w:after="120"/>
-    </w:pPr>
-    <w:rPr>
-      <w:rFonts w:cs="Lucida Sans"/>
-      <w:i/>
-      <w:iCs/>
-      <w:sz w:val="24"/>
-      <w:szCs w:val="24"/>
-    </w:rPr>
-  </w:style>
-  <w:style w:type="paragraph" w:styleId="NormalWeb">
-    <w:name w:val="Normal (Web)"/>
-    <w:basedOn w:val="Normal"/>
-    <w:uiPriority w:val="99"/>
-    <w:semiHidden/>
-    <w:unhideWhenUsed/>
-    <w:qFormat/>
-    <w:rsid w:val="00d803ea"/>
-    <w:pPr>
-      <w:spacing w:lineRule="auto" w:line="240" w:beforeAutospacing="1" w:after="115"/>
-    </w:pPr>
-    <w:rPr>
-      <w:rFonts w:ascii="Times New Roman" w:hAnsi="Times New Roman" w:eastAsia="Times New Roman" w:cs="Times New Roman"/>
-      <w:sz w:val="24"/>
-      <w:szCs w:val="24"/>
-    </w:rPr>
-  </w:style>
-  <w:style w:type="paragraph" w:styleId="BalloonText">
-    <w:name w:val="Balloon Text"/>
-    <w:basedOn w:val="Normal"/>
-    <w:link w:val="BalloonTextChar"/>
-    <w:uiPriority w:val="99"/>
-    <w:semiHidden/>
-    <w:unhideWhenUsed/>
-    <w:qFormat/>
-    <w:rsid w:val="00c12689"/>
-    <w:pPr>
-      <w:spacing w:lineRule="auto" w:line="240" w:before="0" w:after="0"/>
-    </w:pPr>
-    <w:rPr>
-      <w:rFonts w:ascii="Tahoma" w:hAnsi="Tahoma" w:cs="Tahoma"/>
-      <w:sz w:val="16"/>
-      <w:szCs w:val="16"/>
-    </w:rPr>
-  </w:style>
-  <w:style w:type="numbering" w:styleId="NoList" w:default="1">
-    <w:name w:val="No List"/>
-    <w:uiPriority w:val="99"/>
-    <w:semiHidden/>
-    <w:unhideWhenUsed/>
-    <w:qFormat/>
   </w:style>
   <w:style w:type="table" w:default="1" w:styleId="TableNormal">
     <w:name w:val="Normal Table"/>
@@ -1653,7 +1672,223 @@
       </w:tblCellMar>
     </w:tblPr>
   </w:style>
+  <w:style w:type="numbering" w:default="1" w:styleId="NoList">
+    <w:name w:val="No List"/>
+    <w:uiPriority w:val="99"/>
+    <w:semiHidden/>
+    <w:unhideWhenUsed/>
+  </w:style>
+  <w:style w:type="character" w:customStyle="1" w:styleId="BalloonTextChar">
+    <w:name w:val="Balloon Text Char"/>
+    <w:basedOn w:val="DefaultParagraphFont"/>
+    <w:link w:val="BalloonText"/>
+    <w:uiPriority w:val="99"/>
+    <w:semiHidden/>
+    <w:qFormat/>
+    <w:rsid w:val="00C12689"/>
+    <w:rPr>
+      <w:rFonts w:ascii="Tahoma" w:hAnsi="Tahoma" w:cs="Tahoma"/>
+      <w:sz w:val="16"/>
+      <w:szCs w:val="16"/>
+    </w:rPr>
+  </w:style>
+  <w:style w:type="paragraph" w:customStyle="1" w:styleId="Heading">
+    <w:name w:val="Heading"/>
+    <w:basedOn w:val="Normal"/>
+    <w:next w:val="BodyText"/>
+    <w:qFormat/>
+    <w:rsid w:val="003A2120"/>
+    <w:pPr>
+      <w:keepNext/>
+      <w:spacing w:before="240" w:after="120"/>
+    </w:pPr>
+    <w:rPr>
+      <w:rFonts w:ascii="Liberation Sans" w:eastAsia="Microsoft YaHei" w:hAnsi="Liberation Sans" w:cs="Lucida Sans"/>
+      <w:sz w:val="28"/>
+      <w:szCs w:val="28"/>
+    </w:rPr>
+  </w:style>
+  <w:style w:type="paragraph" w:styleId="BodyText">
+    <w:name w:val="Body Text"/>
+    <w:basedOn w:val="Normal"/>
+    <w:rsid w:val="003A2120"/>
+    <w:pPr>
+      <w:spacing w:after="140" w:line="288" w:lineRule="auto"/>
+    </w:pPr>
+  </w:style>
+  <w:style w:type="paragraph" w:styleId="List">
+    <w:name w:val="List"/>
+    <w:basedOn w:val="BodyText"/>
+    <w:rsid w:val="003A2120"/>
+    <w:rPr>
+      <w:rFonts w:cs="Lucida Sans"/>
+    </w:rPr>
+  </w:style>
+  <w:style w:type="paragraph" w:styleId="Caption">
+    <w:name w:val="caption"/>
+    <w:basedOn w:val="Normal"/>
+    <w:qFormat/>
+    <w:rsid w:val="003A2120"/>
+    <w:pPr>
+      <w:suppressLineNumbers/>
+      <w:spacing w:before="120" w:after="120"/>
+    </w:pPr>
+    <w:rPr>
+      <w:rFonts w:cs="Lucida Sans"/>
+      <w:i/>
+      <w:iCs/>
+      <w:sz w:val="24"/>
+      <w:szCs w:val="24"/>
+    </w:rPr>
+  </w:style>
+  <w:style w:type="paragraph" w:customStyle="1" w:styleId="Index">
+    <w:name w:val="Index"/>
+    <w:basedOn w:val="Normal"/>
+    <w:qFormat/>
+    <w:rsid w:val="003A2120"/>
+    <w:pPr>
+      <w:suppressLineNumbers/>
+    </w:pPr>
+    <w:rPr>
+      <w:rFonts w:cs="Lucida Sans"/>
+    </w:rPr>
+  </w:style>
+  <w:style w:type="paragraph" w:styleId="NormalWeb">
+    <w:name w:val="Normal (Web)"/>
+    <w:basedOn w:val="Normal"/>
+    <w:uiPriority w:val="99"/>
+    <w:semiHidden/>
+    <w:unhideWhenUsed/>
+    <w:qFormat/>
+    <w:rsid w:val="00D803EA"/>
+    <w:pPr>
+      <w:spacing w:beforeAutospacing="1" w:after="115" w:line="240" w:lineRule="auto"/>
+    </w:pPr>
+    <w:rPr>
+      <w:rFonts w:ascii="Times New Roman" w:eastAsia="Times New Roman" w:hAnsi="Times New Roman" w:cs="Times New Roman"/>
+      <w:sz w:val="24"/>
+      <w:szCs w:val="24"/>
+    </w:rPr>
+  </w:style>
+  <w:style w:type="paragraph" w:styleId="BalloonText">
+    <w:name w:val="Balloon Text"/>
+    <w:basedOn w:val="Normal"/>
+    <w:link w:val="BalloonTextChar"/>
+    <w:uiPriority w:val="99"/>
+    <w:semiHidden/>
+    <w:unhideWhenUsed/>
+    <w:qFormat/>
+    <w:rsid w:val="00C12689"/>
+    <w:pPr>
+      <w:spacing w:after="0" w:line="240" w:lineRule="auto"/>
+    </w:pPr>
+    <w:rPr>
+      <w:rFonts w:ascii="Tahoma" w:hAnsi="Tahoma" w:cs="Tahoma"/>
+      <w:sz w:val="16"/>
+      <w:szCs w:val="16"/>
+    </w:rPr>
+  </w:style>
 </w:styles>
+</file>
+
+<file path=word/charts/chart1.xml><?xml version="1.0" encoding="utf-8"?>
+<c:chartSpace xmlns:c="http://schemas.openxmlformats.org/drawingml/2006/chart" xmlns:a="http://schemas.openxmlformats.org/drawingml/2006/main" xmlns:r="http://schemas.openxmlformats.org/officeDocument/2006/relationships">
+  <c:date1904 val="1"/>
+  <c:lang val="en-US"/>
+  <c:style val="10"/>
+  <c:chart>
+    <c:title>
+      <c:tx>
+        <c:rich>
+          <a:bodyPr/>
+          <a:lstStyle/>
+          <a:p>
+            <a:pPr>
+              <a:defRPr/>
+            </a:pPr>
+            <a:r>
+              <a:rPr lang="en-US">
+                <a:latin typeface="Times New Roman" pitchFamily="18" charset="0"/>
+                <a:cs typeface="Times New Roman" pitchFamily="18" charset="0"/>
+              </a:rPr>
+              <a:t>Age distribution of TBI patients</a:t>
+            </a:r>
+          </a:p>
+        </c:rich>
+      </c:tx>
+    </c:title>
+    <c:plotArea>
+      <c:layout/>
+      <c:doughnutChart>
+        <c:varyColors val="1"/>
+        <c:ser>
+          <c:idx val="0"/>
+          <c:order val="0"/>
+          <c:dLbls>
+            <c:showPercent val="1"/>
+          </c:dLbls>
+          <c:cat>
+            <c:strRef>
+              <c:f>RESULTS!$K$3:$K$6</c:f>
+              <c:strCache>
+                <c:ptCount val="4"/>
+                <c:pt idx="0">
+                  <c:v>11 - 20</c:v>
+                </c:pt>
+                <c:pt idx="1">
+                  <c:v>21 - 30</c:v>
+                </c:pt>
+                <c:pt idx="2">
+                  <c:v>31 - 40</c:v>
+                </c:pt>
+                <c:pt idx="3">
+                  <c:v>41 - 50</c:v>
+                </c:pt>
+              </c:strCache>
+            </c:strRef>
+          </c:cat>
+          <c:val>
+            <c:numRef>
+              <c:f>RESULTS!$L$3:$L$6</c:f>
+              <c:numCache>
+                <c:formatCode>General</c:formatCode>
+                <c:ptCount val="4"/>
+                <c:pt idx="0">
+                  <c:v>14</c:v>
+                </c:pt>
+                <c:pt idx="1">
+                  <c:v>61</c:v>
+                </c:pt>
+                <c:pt idx="2">
+                  <c:v>23</c:v>
+                </c:pt>
+                <c:pt idx="3">
+                  <c:v>30</c:v>
+                </c:pt>
+              </c:numCache>
+            </c:numRef>
+          </c:val>
+        </c:ser>
+        <c:dLbls>
+          <c:showPercent val="1"/>
+        </c:dLbls>
+        <c:firstSliceAng val="0"/>
+        <c:holeSize val="50"/>
+      </c:doughnutChart>
+    </c:plotArea>
+    <c:legend>
+      <c:legendPos val="t"/>
+    </c:legend>
+    <c:plotVisOnly val="1"/>
+  </c:chart>
+  <c:spPr>
+    <a:noFill/>
+    <a:ln>
+      <a:noFill/>
+    </a:ln>
+  </c:spPr>
+  <c:externalData r:id="rId1"/>
+</c:chartSpace>
 </file>
 
 <file path=word/theme/theme1.xml><?xml version="1.0" encoding="utf-8"?>

</xml_diff>